<commit_message>
imported stuff to doc
</commit_message>
<xml_diff>
--- a/Report.docx
+++ b/Report.docx
@@ -10,6 +10,7 @@
           <w:docPartUnique/>
         </w:docPartObj>
       </w:sdtPr>
+      <w:sdtEndPr/>
       <w:sdtContent>
         <w:p/>
         <w:p>
@@ -25,6 +26,7 @@
           <w:r>
             <w:rPr>
               <w:noProof/>
+              <w:lang w:eastAsia="en-US"/>
             </w:rPr>
             <mc:AlternateContent>
               <mc:Choice Requires="wps">
@@ -118,6 +120,7 @@
                                     <w:dataBinding w:prefixMappings="xmlns:ns0='http://purl.org/dc/elements/1.1/' xmlns:ns1='http://schemas.openxmlformats.org/package/2006/metadata/core-properties' " w:xpath="/ns1:coreProperties[1]/ns0:title[1]" w:storeItemID="{6C3C8BC8-F283-45AE-878A-BAB7291924A1}"/>
                                     <w:text/>
                                   </w:sdtPr>
+                                  <w:sdtEndPr/>
                                   <w:sdtContent>
                                     <w:r>
                                       <w:rPr>
@@ -145,6 +148,7 @@
                                   <w:dataBinding w:prefixMappings="xmlns:ns0='http://purl.org/dc/elements/1.1/' xmlns:ns1='http://schemas.openxmlformats.org/package/2006/metadata/core-properties' " w:xpath="/ns1:coreProperties[1]/ns0:subject[1]" w:storeItemID="{6C3C8BC8-F283-45AE-878A-BAB7291924A1}"/>
                                   <w:text/>
                                 </w:sdtPr>
+                                <w:sdtEndPr/>
                                 <w:sdtContent>
                                   <w:p>
                                     <w:pPr>
@@ -433,6 +437,7 @@
                               <w:dataBinding w:prefixMappings="xmlns:ns0='http://purl.org/dc/elements/1.1/' xmlns:ns1='http://schemas.openxmlformats.org/package/2006/metadata/core-properties' " w:xpath="/ns1:coreProperties[1]/ns0:title[1]" w:storeItemID="{6C3C8BC8-F283-45AE-878A-BAB7291924A1}"/>
                               <w:text/>
                             </w:sdtPr>
+                            <w:sdtEndPr/>
                             <w:sdtContent>
                               <w:r>
                                 <w:rPr>
@@ -460,6 +465,7 @@
                             <w:dataBinding w:prefixMappings="xmlns:ns0='http://purl.org/dc/elements/1.1/' xmlns:ns1='http://schemas.openxmlformats.org/package/2006/metadata/core-properties' " w:xpath="/ns1:coreProperties[1]/ns0:subject[1]" w:storeItemID="{6C3C8BC8-F283-45AE-878A-BAB7291924A1}"/>
                             <w:text/>
                           </w:sdtPr>
+                          <w:sdtEndPr/>
                           <w:sdtContent>
                             <w:p>
                               <w:pPr>
@@ -706,6 +712,7 @@
           <w:r>
             <w:rPr>
               <w:noProof/>
+              <w:lang w:eastAsia="en-US"/>
             </w:rPr>
             <mc:AlternateContent>
               <mc:Choice Requires="wps">
@@ -788,6 +795,7 @@
                                     <w:calendar w:val="gregorian"/>
                                   </w:date>
                                 </w:sdtPr>
+                                <w:sdtEndPr/>
                                 <w:sdtContent>
                                   <w:p>
                                     <w:pPr>
@@ -856,6 +864,7 @@
                               <w:calendar w:val="gregorian"/>
                             </w:date>
                           </w:sdtPr>
+                          <w:sdtEndPr/>
                           <w:sdtContent>
                             <w:p>
                               <w:pPr>
@@ -890,12 +899,17 @@
             <w:br w:type="page"/>
           </w:r>
         </w:p>
-        <w:bookmarkStart w:id="0" w:name="_GoBack" w:displacedByCustomXml="next"/>
-        <w:bookmarkEnd w:id="0" w:displacedByCustomXml="next"/>
       </w:sdtContent>
     </w:sdt>
     <w:sdt>
       <w:sdtPr>
+        <w:rPr>
+          <w:rFonts w:asciiTheme="minorHAnsi" w:eastAsiaTheme="minorEastAsia" w:hAnsiTheme="minorHAnsi" w:cstheme="minorBidi"/>
+          <w:color w:val="auto"/>
+          <w:sz w:val="22"/>
+          <w:szCs w:val="17"/>
+          <w:lang w:eastAsia="ja-JP"/>
+        </w:rPr>
         <w:id w:val="1465078838"/>
         <w:docPartObj>
           <w:docPartGallery w:val="Table of Contents"/>
@@ -904,14 +918,9 @@
       </w:sdtPr>
       <w:sdtEndPr>
         <w:rPr>
-          <w:rFonts w:asciiTheme="minorHAnsi" w:eastAsiaTheme="minorEastAsia" w:hAnsiTheme="minorHAnsi" w:cstheme="minorBidi"/>
           <w:b/>
           <w:bCs/>
           <w:noProof/>
-          <w:color w:val="auto"/>
-          <w:sz w:val="22"/>
-          <w:szCs w:val="17"/>
-          <w:lang w:eastAsia="ja-JP"/>
         </w:rPr>
       </w:sdtEndPr>
       <w:sdtContent>
@@ -950,7 +959,7 @@
           <w:r>
             <w:fldChar w:fldCharType="separate"/>
           </w:r>
-          <w:hyperlink w:anchor="_Toc416430369" w:history="1">
+          <w:hyperlink w:anchor="_Toc416444989" w:history="1">
             <w:r>
               <w:rPr>
                 <w:rStyle w:val="Hyperlink"/>
@@ -978,7 +987,7 @@
                 <w:noProof/>
                 <w:webHidden/>
               </w:rPr>
-              <w:instrText xml:space="preserve"> PAGEREF _Toc416430369 \h </w:instrText>
+              <w:instrText xml:space="preserve"> PAGEREF _Toc416444989 \h </w:instrText>
             </w:r>
             <w:r>
               <w:rPr>
@@ -1021,7 +1030,7 @@
               <w:lang w:eastAsia="en-US"/>
             </w:rPr>
           </w:pPr>
-          <w:hyperlink w:anchor="_Toc416430370" w:history="1">
+          <w:hyperlink w:anchor="_Toc416444990" w:history="1">
             <w:r>
               <w:rPr>
                 <w:rStyle w:val="Hyperlink"/>
@@ -1049,7 +1058,7 @@
                 <w:noProof/>
                 <w:webHidden/>
               </w:rPr>
-              <w:instrText xml:space="preserve"> PAGEREF _Toc416430370 \h </w:instrText>
+              <w:instrText xml:space="preserve"> PAGEREF _Toc416444990 \h </w:instrText>
             </w:r>
             <w:r>
               <w:rPr>
@@ -1070,6 +1079,334 @@
                 <w:webHidden/>
               </w:rPr>
               <w:t>2</w:t>
+            </w:r>
+            <w:r>
+              <w:rPr>
+                <w:noProof/>
+                <w:webHidden/>
+              </w:rPr>
+              <w:fldChar w:fldCharType="end"/>
+            </w:r>
+          </w:hyperlink>
+        </w:p>
+        <w:p>
+          <w:pPr>
+            <w:pStyle w:val="TOC2"/>
+            <w:tabs>
+              <w:tab w:val="right" w:leader="dot" w:pos="9350"/>
+            </w:tabs>
+            <w:rPr>
+              <w:noProof/>
+            </w:rPr>
+          </w:pPr>
+          <w:hyperlink w:anchor="_Toc416444991" w:history="1">
+            <w:r>
+              <w:rPr>
+                <w:rStyle w:val="Hyperlink"/>
+                <w:noProof/>
+                <w:lang w:val="el-GR"/>
+              </w:rPr>
+              <w:t xml:space="preserve">Υποερωτήμα </w:t>
+            </w:r>
+            <w:r>
+              <w:rPr>
+                <w:rStyle w:val="Hyperlink"/>
+                <w:noProof/>
+              </w:rPr>
+              <w:t>i</w:t>
+            </w:r>
+            <w:r>
+              <w:rPr>
+                <w:rStyle w:val="Hyperlink"/>
+                <w:noProof/>
+                <w:lang w:val="el-GR"/>
+              </w:rPr>
+              <w:t>)</w:t>
+            </w:r>
+            <w:r>
+              <w:rPr>
+                <w:noProof/>
+                <w:webHidden/>
+              </w:rPr>
+              <w:tab/>
+            </w:r>
+            <w:r>
+              <w:rPr>
+                <w:noProof/>
+                <w:webHidden/>
+              </w:rPr>
+              <w:fldChar w:fldCharType="begin"/>
+            </w:r>
+            <w:r>
+              <w:rPr>
+                <w:noProof/>
+                <w:webHidden/>
+              </w:rPr>
+              <w:instrText xml:space="preserve"> PAGEREF _Toc416444991 \h </w:instrText>
+            </w:r>
+            <w:r>
+              <w:rPr>
+                <w:noProof/>
+                <w:webHidden/>
+              </w:rPr>
+            </w:r>
+            <w:r>
+              <w:rPr>
+                <w:noProof/>
+                <w:webHidden/>
+              </w:rPr>
+              <w:fldChar w:fldCharType="separate"/>
+            </w:r>
+            <w:r>
+              <w:rPr>
+                <w:noProof/>
+                <w:webHidden/>
+              </w:rPr>
+              <w:t>2</w:t>
+            </w:r>
+            <w:r>
+              <w:rPr>
+                <w:noProof/>
+                <w:webHidden/>
+              </w:rPr>
+              <w:fldChar w:fldCharType="end"/>
+            </w:r>
+          </w:hyperlink>
+        </w:p>
+        <w:p>
+          <w:pPr>
+            <w:pStyle w:val="TOC2"/>
+            <w:tabs>
+              <w:tab w:val="right" w:leader="dot" w:pos="9350"/>
+            </w:tabs>
+            <w:rPr>
+              <w:noProof/>
+            </w:rPr>
+          </w:pPr>
+          <w:hyperlink w:anchor="_Toc416444992" w:history="1">
+            <w:r>
+              <w:rPr>
+                <w:rStyle w:val="Hyperlink"/>
+                <w:noProof/>
+                <w:lang w:val="el-GR"/>
+              </w:rPr>
+              <w:t xml:space="preserve">Υποερώτημα </w:t>
+            </w:r>
+            <w:r>
+              <w:rPr>
+                <w:rStyle w:val="Hyperlink"/>
+                <w:noProof/>
+              </w:rPr>
+              <w:t>ii)</w:t>
+            </w:r>
+            <w:r>
+              <w:rPr>
+                <w:noProof/>
+                <w:webHidden/>
+              </w:rPr>
+              <w:tab/>
+            </w:r>
+            <w:r>
+              <w:rPr>
+                <w:noProof/>
+                <w:webHidden/>
+              </w:rPr>
+              <w:fldChar w:fldCharType="begin"/>
+            </w:r>
+            <w:r>
+              <w:rPr>
+                <w:noProof/>
+                <w:webHidden/>
+              </w:rPr>
+              <w:instrText xml:space="preserve"> PAGEREF _Toc416444992 \h </w:instrText>
+            </w:r>
+            <w:r>
+              <w:rPr>
+                <w:noProof/>
+                <w:webHidden/>
+              </w:rPr>
+            </w:r>
+            <w:r>
+              <w:rPr>
+                <w:noProof/>
+                <w:webHidden/>
+              </w:rPr>
+              <w:fldChar w:fldCharType="separate"/>
+            </w:r>
+            <w:r>
+              <w:rPr>
+                <w:noProof/>
+                <w:webHidden/>
+              </w:rPr>
+              <w:t>2</w:t>
+            </w:r>
+            <w:r>
+              <w:rPr>
+                <w:noProof/>
+                <w:webHidden/>
+              </w:rPr>
+              <w:fldChar w:fldCharType="end"/>
+            </w:r>
+          </w:hyperlink>
+        </w:p>
+        <w:p>
+          <w:pPr>
+            <w:pStyle w:val="TOC2"/>
+            <w:tabs>
+              <w:tab w:val="right" w:leader="dot" w:pos="9350"/>
+            </w:tabs>
+            <w:rPr>
+              <w:noProof/>
+            </w:rPr>
+          </w:pPr>
+          <w:hyperlink w:anchor="_Toc416444993" w:history="1">
+            <w:r>
+              <w:rPr>
+                <w:rStyle w:val="Hyperlink"/>
+                <w:noProof/>
+                <w:lang w:val="el-GR"/>
+              </w:rPr>
+              <w:t xml:space="preserve">Υποερώτημα </w:t>
+            </w:r>
+            <w:r>
+              <w:rPr>
+                <w:rStyle w:val="Hyperlink"/>
+                <w:noProof/>
+              </w:rPr>
+              <w:t>iii</w:t>
+            </w:r>
+            <w:r>
+              <w:rPr>
+                <w:rStyle w:val="Hyperlink"/>
+                <w:noProof/>
+                <w:lang w:val="el-GR"/>
+              </w:rPr>
+              <w:t>)</w:t>
+            </w:r>
+            <w:r>
+              <w:rPr>
+                <w:noProof/>
+                <w:webHidden/>
+              </w:rPr>
+              <w:tab/>
+            </w:r>
+            <w:r>
+              <w:rPr>
+                <w:noProof/>
+                <w:webHidden/>
+              </w:rPr>
+              <w:fldChar w:fldCharType="begin"/>
+            </w:r>
+            <w:r>
+              <w:rPr>
+                <w:noProof/>
+                <w:webHidden/>
+              </w:rPr>
+              <w:instrText xml:space="preserve"> PAGEREF _Toc416444993 \h </w:instrText>
+            </w:r>
+            <w:r>
+              <w:rPr>
+                <w:noProof/>
+                <w:webHidden/>
+              </w:rPr>
+            </w:r>
+            <w:r>
+              <w:rPr>
+                <w:noProof/>
+                <w:webHidden/>
+              </w:rPr>
+              <w:fldChar w:fldCharType="separate"/>
+            </w:r>
+            <w:r>
+              <w:rPr>
+                <w:noProof/>
+                <w:webHidden/>
+              </w:rPr>
+              <w:t>2</w:t>
+            </w:r>
+            <w:r>
+              <w:rPr>
+                <w:noProof/>
+                <w:webHidden/>
+              </w:rPr>
+              <w:fldChar w:fldCharType="end"/>
+            </w:r>
+          </w:hyperlink>
+        </w:p>
+        <w:p>
+          <w:pPr>
+            <w:pStyle w:val="TOC2"/>
+            <w:tabs>
+              <w:tab w:val="right" w:leader="dot" w:pos="9350"/>
+            </w:tabs>
+            <w:rPr>
+              <w:noProof/>
+            </w:rPr>
+          </w:pPr>
+          <w:hyperlink w:anchor="_Toc416444994" w:history="1">
+            <w:r>
+              <w:rPr>
+                <w:rStyle w:val="Hyperlink"/>
+                <w:noProof/>
+                <w:lang w:val="el-GR"/>
+              </w:rPr>
+              <w:t xml:space="preserve">Υποερώτημα </w:t>
+            </w:r>
+            <w:r>
+              <w:rPr>
+                <w:rStyle w:val="Hyperlink"/>
+                <w:noProof/>
+              </w:rPr>
+              <w:t>iv</w:t>
+            </w:r>
+            <w:r>
+              <w:rPr>
+                <w:rStyle w:val="Hyperlink"/>
+                <w:noProof/>
+                <w:lang w:val="el-GR"/>
+              </w:rPr>
+              <w:t>)</w:t>
+            </w:r>
+            <w:r>
+              <w:rPr>
+                <w:noProof/>
+                <w:webHidden/>
+              </w:rPr>
+              <w:tab/>
+            </w:r>
+            <w:r>
+              <w:rPr>
+                <w:noProof/>
+                <w:webHidden/>
+              </w:rPr>
+              <w:fldChar w:fldCharType="begin"/>
+            </w:r>
+            <w:r>
+              <w:rPr>
+                <w:noProof/>
+                <w:webHidden/>
+              </w:rPr>
+              <w:instrText xml:space="preserve"> PAGEREF _Toc416444994 \h </w:instrText>
+            </w:r>
+            <w:r>
+              <w:rPr>
+                <w:noProof/>
+                <w:webHidden/>
+              </w:rPr>
+            </w:r>
+            <w:r>
+              <w:rPr>
+                <w:noProof/>
+                <w:webHidden/>
+              </w:rPr>
+              <w:fldChar w:fldCharType="separate"/>
+            </w:r>
+            <w:r>
+              <w:rPr>
+                <w:noProof/>
+                <w:webHidden/>
+              </w:rPr>
+              <w:t>3</w:t>
             </w:r>
             <w:r>
               <w:rPr>
@@ -1092,7 +1429,7 @@
               <w:lang w:eastAsia="en-US"/>
             </w:rPr>
           </w:pPr>
-          <w:hyperlink w:anchor="_Toc416430371" w:history="1">
+          <w:hyperlink w:anchor="_Toc416444995" w:history="1">
             <w:r>
               <w:rPr>
                 <w:rStyle w:val="Hyperlink"/>
@@ -1120,7 +1457,7 @@
                 <w:noProof/>
                 <w:webHidden/>
               </w:rPr>
-              <w:instrText xml:space="preserve"> PAGEREF _Toc416430371 \h </w:instrText>
+              <w:instrText xml:space="preserve"> PAGEREF _Toc416444995 \h </w:instrText>
             </w:r>
             <w:r>
               <w:rPr>
@@ -1140,7 +1477,7 @@
                 <w:noProof/>
                 <w:webHidden/>
               </w:rPr>
-              <w:t>2</w:t>
+              <w:t>3</w:t>
             </w:r>
             <w:r>
               <w:rPr>
@@ -1163,7 +1500,7 @@
               <w:lang w:eastAsia="en-US"/>
             </w:rPr>
           </w:pPr>
-          <w:hyperlink w:anchor="_Toc416430372" w:history="1">
+          <w:hyperlink w:anchor="_Toc416444996" w:history="1">
             <w:r>
               <w:rPr>
                 <w:rStyle w:val="Hyperlink"/>
@@ -1191,7 +1528,7 @@
                 <w:noProof/>
                 <w:webHidden/>
               </w:rPr>
-              <w:instrText xml:space="preserve"> PAGEREF _Toc416430372 \h </w:instrText>
+              <w:instrText xml:space="preserve"> PAGEREF _Toc416444996 \h </w:instrText>
             </w:r>
             <w:r>
               <w:rPr>
@@ -1211,7 +1548,7 @@
                 <w:noProof/>
                 <w:webHidden/>
               </w:rPr>
-              <w:t>2</w:t>
+              <w:t>3</w:t>
             </w:r>
             <w:r>
               <w:rPr>
@@ -1234,7 +1571,7 @@
               <w:lang w:eastAsia="en-US"/>
             </w:rPr>
           </w:pPr>
-          <w:hyperlink w:anchor="_Toc416430373" w:history="1">
+          <w:hyperlink w:anchor="_Toc416444997" w:history="1">
             <w:r>
               <w:rPr>
                 <w:rStyle w:val="Hyperlink"/>
@@ -1262,7 +1599,7 @@
                 <w:noProof/>
                 <w:webHidden/>
               </w:rPr>
-              <w:instrText xml:space="preserve"> PAGEREF _Toc416430373 \h </w:instrText>
+              <w:instrText xml:space="preserve"> PAGEREF _Toc416444997 \h </w:instrText>
             </w:r>
             <w:r>
               <w:rPr>
@@ -1282,7 +1619,7 @@
                 <w:noProof/>
                 <w:webHidden/>
               </w:rPr>
-              <w:t>2</w:t>
+              <w:t>3</w:t>
             </w:r>
             <w:r>
               <w:rPr>
@@ -1305,7 +1642,7 @@
               <w:lang w:eastAsia="en-US"/>
             </w:rPr>
           </w:pPr>
-          <w:hyperlink w:anchor="_Toc416430374" w:history="1">
+          <w:hyperlink w:anchor="_Toc416444998" w:history="1">
             <w:r>
               <w:rPr>
                 <w:rStyle w:val="Hyperlink"/>
@@ -1333,7 +1670,7 @@
                 <w:noProof/>
                 <w:webHidden/>
               </w:rPr>
-              <w:instrText xml:space="preserve"> PAGEREF _Toc416430374 \h </w:instrText>
+              <w:instrText xml:space="preserve"> PAGEREF _Toc416444998 \h </w:instrText>
             </w:r>
             <w:r>
               <w:rPr>
@@ -1353,7 +1690,7 @@
                 <w:noProof/>
                 <w:webHidden/>
               </w:rPr>
-              <w:t>2</w:t>
+              <w:t>3</w:t>
             </w:r>
             <w:r>
               <w:rPr>
@@ -1376,7 +1713,7 @@
               <w:lang w:eastAsia="en-US"/>
             </w:rPr>
           </w:pPr>
-          <w:hyperlink w:anchor="_Toc416430375" w:history="1">
+          <w:hyperlink w:anchor="_Toc416444999" w:history="1">
             <w:r>
               <w:rPr>
                 <w:rStyle w:val="Hyperlink"/>
@@ -1404,7 +1741,7 @@
                 <w:noProof/>
                 <w:webHidden/>
               </w:rPr>
-              <w:instrText xml:space="preserve"> PAGEREF _Toc416430375 \h </w:instrText>
+              <w:instrText xml:space="preserve"> PAGEREF _Toc416444999 \h </w:instrText>
             </w:r>
             <w:r>
               <w:rPr>
@@ -1424,7 +1761,7 @@
                 <w:noProof/>
                 <w:webHidden/>
               </w:rPr>
-              <w:t>2</w:t>
+              <w:t>4</w:t>
             </w:r>
             <w:r>
               <w:rPr>
@@ -1447,7 +1784,7 @@
               <w:lang w:eastAsia="en-US"/>
             </w:rPr>
           </w:pPr>
-          <w:hyperlink w:anchor="_Toc416430376" w:history="1">
+          <w:hyperlink w:anchor="_Toc416445000" w:history="1">
             <w:r>
               <w:rPr>
                 <w:rStyle w:val="Hyperlink"/>
@@ -1475,7 +1812,7 @@
                 <w:noProof/>
                 <w:webHidden/>
               </w:rPr>
-              <w:instrText xml:space="preserve"> PAGEREF _Toc416430376 \h </w:instrText>
+              <w:instrText xml:space="preserve"> PAGEREF _Toc416445000 \h </w:instrText>
             </w:r>
             <w:r>
               <w:rPr>
@@ -1495,7 +1832,7 @@
                 <w:noProof/>
                 <w:webHidden/>
               </w:rPr>
-              <w:t>2</w:t>
+              <w:t>4</w:t>
             </w:r>
             <w:r>
               <w:rPr>
@@ -1518,7 +1855,7 @@
               <w:lang w:eastAsia="en-US"/>
             </w:rPr>
           </w:pPr>
-          <w:hyperlink w:anchor="_Toc416430377" w:history="1">
+          <w:hyperlink w:anchor="_Toc416445001" w:history="1">
             <w:r>
               <w:rPr>
                 <w:rStyle w:val="Hyperlink"/>
@@ -1546,7 +1883,7 @@
                 <w:noProof/>
                 <w:webHidden/>
               </w:rPr>
-              <w:instrText xml:space="preserve"> PAGEREF _Toc416430377 \h </w:instrText>
+              <w:instrText xml:space="preserve"> PAGEREF _Toc416445001 \h </w:instrText>
             </w:r>
             <w:r>
               <w:rPr>
@@ -1566,7 +1903,7 @@
                 <w:noProof/>
                 <w:webHidden/>
               </w:rPr>
-              <w:t>2</w:t>
+              <w:t>4</w:t>
             </w:r>
             <w:r>
               <w:rPr>
@@ -1589,7 +1926,7 @@
               <w:lang w:eastAsia="en-US"/>
             </w:rPr>
           </w:pPr>
-          <w:hyperlink w:anchor="_Toc416430378" w:history="1">
+          <w:hyperlink w:anchor="_Toc416445002" w:history="1">
             <w:r>
               <w:rPr>
                 <w:rStyle w:val="Hyperlink"/>
@@ -1617,7 +1954,7 @@
                 <w:noProof/>
                 <w:webHidden/>
               </w:rPr>
-              <w:instrText xml:space="preserve"> PAGEREF _Toc416430378 \h </w:instrText>
+              <w:instrText xml:space="preserve"> PAGEREF _Toc416445002 \h </w:instrText>
             </w:r>
             <w:r>
               <w:rPr>
@@ -1637,7 +1974,159 @@
                 <w:noProof/>
                 <w:webHidden/>
               </w:rPr>
-              <w:t>2</w:t>
+              <w:t>4</w:t>
+            </w:r>
+            <w:r>
+              <w:rPr>
+                <w:noProof/>
+                <w:webHidden/>
+              </w:rPr>
+              <w:fldChar w:fldCharType="end"/>
+            </w:r>
+          </w:hyperlink>
+        </w:p>
+        <w:p>
+          <w:pPr>
+            <w:pStyle w:val="TOC2"/>
+            <w:tabs>
+              <w:tab w:val="right" w:leader="dot" w:pos="9350"/>
+            </w:tabs>
+            <w:rPr>
+              <w:noProof/>
+            </w:rPr>
+          </w:pPr>
+          <w:hyperlink w:anchor="_Toc416445003" w:history="1">
+            <w:r>
+              <w:rPr>
+                <w:rStyle w:val="Hyperlink"/>
+                <w:noProof/>
+                <w:lang w:val="el-GR"/>
+              </w:rPr>
+              <w:t xml:space="preserve">Υποερώτημα </w:t>
+            </w:r>
+            <w:r>
+              <w:rPr>
+                <w:rStyle w:val="Hyperlink"/>
+                <w:noProof/>
+              </w:rPr>
+              <w:t>i)</w:t>
+            </w:r>
+            <w:r>
+              <w:rPr>
+                <w:noProof/>
+                <w:webHidden/>
+              </w:rPr>
+              <w:tab/>
+            </w:r>
+            <w:r>
+              <w:rPr>
+                <w:noProof/>
+                <w:webHidden/>
+              </w:rPr>
+              <w:fldChar w:fldCharType="begin"/>
+            </w:r>
+            <w:r>
+              <w:rPr>
+                <w:noProof/>
+                <w:webHidden/>
+              </w:rPr>
+              <w:instrText xml:space="preserve"> PAGEREF _Toc416445003 \h </w:instrText>
+            </w:r>
+            <w:r>
+              <w:rPr>
+                <w:noProof/>
+                <w:webHidden/>
+              </w:rPr>
+            </w:r>
+            <w:r>
+              <w:rPr>
+                <w:noProof/>
+                <w:webHidden/>
+              </w:rPr>
+              <w:fldChar w:fldCharType="separate"/>
+            </w:r>
+            <w:r>
+              <w:rPr>
+                <w:noProof/>
+                <w:webHidden/>
+              </w:rPr>
+              <w:t>4</w:t>
+            </w:r>
+            <w:r>
+              <w:rPr>
+                <w:noProof/>
+                <w:webHidden/>
+              </w:rPr>
+              <w:fldChar w:fldCharType="end"/>
+            </w:r>
+          </w:hyperlink>
+        </w:p>
+        <w:p>
+          <w:pPr>
+            <w:pStyle w:val="TOC2"/>
+            <w:tabs>
+              <w:tab w:val="right" w:leader="dot" w:pos="9350"/>
+            </w:tabs>
+            <w:rPr>
+              <w:noProof/>
+            </w:rPr>
+          </w:pPr>
+          <w:hyperlink w:anchor="_Toc416445004" w:history="1">
+            <w:r>
+              <w:rPr>
+                <w:rStyle w:val="Hyperlink"/>
+                <w:noProof/>
+                <w:lang w:val="el-GR"/>
+              </w:rPr>
+              <w:t xml:space="preserve">Υποερώτημα </w:t>
+            </w:r>
+            <w:r>
+              <w:rPr>
+                <w:rStyle w:val="Hyperlink"/>
+                <w:noProof/>
+              </w:rPr>
+              <w:t>ii)</w:t>
+            </w:r>
+            <w:r>
+              <w:rPr>
+                <w:noProof/>
+                <w:webHidden/>
+              </w:rPr>
+              <w:tab/>
+            </w:r>
+            <w:r>
+              <w:rPr>
+                <w:noProof/>
+                <w:webHidden/>
+              </w:rPr>
+              <w:fldChar w:fldCharType="begin"/>
+            </w:r>
+            <w:r>
+              <w:rPr>
+                <w:noProof/>
+                <w:webHidden/>
+              </w:rPr>
+              <w:instrText xml:space="preserve"> PAGEREF _Toc416445004 \h </w:instrText>
+            </w:r>
+            <w:r>
+              <w:rPr>
+                <w:noProof/>
+                <w:webHidden/>
+              </w:rPr>
+            </w:r>
+            <w:r>
+              <w:rPr>
+                <w:noProof/>
+                <w:webHidden/>
+              </w:rPr>
+              <w:fldChar w:fldCharType="separate"/>
+            </w:r>
+            <w:r>
+              <w:rPr>
+                <w:noProof/>
+                <w:webHidden/>
+              </w:rPr>
+              <w:t>5</w:t>
             </w:r>
             <w:r>
               <w:rPr>
@@ -1660,7 +2149,7 @@
               <w:lang w:eastAsia="en-US"/>
             </w:rPr>
           </w:pPr>
-          <w:hyperlink w:anchor="_Toc416430379" w:history="1">
+          <w:hyperlink w:anchor="_Toc416445005" w:history="1">
             <w:r>
               <w:rPr>
                 <w:rStyle w:val="Hyperlink"/>
@@ -1687,7 +2176,7 @@
                 <w:noProof/>
                 <w:webHidden/>
               </w:rPr>
-              <w:instrText xml:space="preserve"> PAGEREF _Toc416430379 \h </w:instrText>
+              <w:instrText xml:space="preserve"> PAGEREF _Toc416445005 \h </w:instrText>
             </w:r>
             <w:r>
               <w:rPr>
@@ -1707,7 +2196,7 @@
                 <w:noProof/>
                 <w:webHidden/>
               </w:rPr>
-              <w:t>3</w:t>
+              <w:t>6</w:t>
             </w:r>
             <w:r>
               <w:rPr>
@@ -1751,7 +2240,7 @@
           <w:lang w:val="el-GR"/>
         </w:rPr>
       </w:pPr>
-      <w:bookmarkStart w:id="1" w:name="_Toc416430369"/>
+      <w:bookmarkStart w:id="0" w:name="_Toc416444989"/>
       <w:r>
         <w:rPr>
           <w:lang w:val="el-GR"/>
@@ -1759,205 +2248,138 @@
         <w:lastRenderedPageBreak/>
         <w:t>Εισαγωγή</w:t>
       </w:r>
-      <w:bookmarkEnd w:id="1"/>
+      <w:bookmarkEnd w:id="0"/>
     </w:p>
     <w:p>
       <w:pPr>
-        <w:pStyle w:val="Heading1"/>
-      </w:pPr>
-      <w:bookmarkStart w:id="2" w:name="_Toc416430370"/>
-      <w:r>
-        <w:rPr>
-          <w:lang w:val="el-GR"/>
-        </w:rPr>
-        <w:t>Θέμα 1ο</w:t>
-      </w:r>
-      <w:bookmarkEnd w:id="2"/>
-      <w:r>
-        <w:t xml:space="preserve"> </w:t>
+        <w:rPr>
+          <w:lang w:val="el-GR"/>
+        </w:rPr>
+      </w:pPr>
+      <w:r>
+        <w:rPr>
+          <w:lang w:val="el-GR"/>
+        </w:rPr>
+        <w:t>Η παρούσα εργασία αποσκοπεί στην εξοικίωση με τις βασικές έννοιες της κρυπτογραφίας, εξάσκηση με τους αλγόριθμους κρυπτογράφησης καθώς και στην εφαρμογή μεθόδων κρυπτάναλυσης για την παραβίαση κρυπτοσυστημάτων.</w:t>
       </w:r>
     </w:p>
     <w:p>
       <w:pPr>
-        <w:pStyle w:val="Heading1"/>
-        <w:rPr>
-          <w:lang w:val="el-GR"/>
-        </w:rPr>
-      </w:pPr>
-      <w:bookmarkStart w:id="3" w:name="_Toc416430371"/>
-      <w:r>
-        <w:rPr>
-          <w:lang w:val="el-GR"/>
-        </w:rPr>
-        <w:t>Θέμα 2</w:t>
-      </w:r>
-      <w:r>
-        <w:rPr>
-          <w:lang w:val="el-GR"/>
-        </w:rPr>
-        <w:t>ο</w:t>
-      </w:r>
-      <w:bookmarkEnd w:id="3"/>
-      <w:r>
-        <w:rPr>
-          <w:lang w:val="el-GR"/>
-        </w:rPr>
-        <w:t xml:space="preserve"> </w:t>
+        <w:rPr>
+          <w:lang w:val="el-GR"/>
+        </w:rPr>
+      </w:pPr>
+      <w:r>
+        <w:rPr>
+          <w:lang w:val="el-GR"/>
+        </w:rPr>
+        <w:t xml:space="preserve">Για όλες τις προγραμματιστικές ασκήσεις που ακολουθούν, </w:t>
+      </w:r>
+      <w:r>
+        <w:rPr>
+          <w:lang w:val="el-GR"/>
+        </w:rPr>
+        <w:t>χρησιμοποι</w:t>
+      </w:r>
+      <w:r>
+        <w:rPr>
+          <w:lang w:val="el-GR"/>
+        </w:rPr>
+        <w:t>ήθηκαν τα ακόλουθα:</w:t>
       </w:r>
     </w:p>
     <w:p>
       <w:pPr>
-        <w:pStyle w:val="Heading1"/>
-        <w:rPr>
-          <w:lang w:val="el-GR"/>
-        </w:rPr>
-      </w:pPr>
-      <w:bookmarkStart w:id="4" w:name="_Toc416430372"/>
-      <w:r>
-        <w:rPr>
-          <w:lang w:val="el-GR"/>
-        </w:rPr>
-        <w:t>Θέμα 3</w:t>
-      </w:r>
-      <w:r>
-        <w:rPr>
-          <w:lang w:val="el-GR"/>
-        </w:rPr>
-        <w:t>ο</w:t>
-      </w:r>
-      <w:bookmarkEnd w:id="4"/>
-      <w:r>
-        <w:rPr>
-          <w:lang w:val="el-GR"/>
-        </w:rPr>
-        <w:t xml:space="preserve"> </w:t>
+        <w:pStyle w:val="ListParagraph"/>
+        <w:numPr>
+          <w:ilvl w:val="0"/>
+          <w:numId w:val="4"/>
+        </w:numPr>
+        <w:rPr>
+          <w:lang w:val="el-GR"/>
+        </w:rPr>
+      </w:pPr>
+      <w:r>
+        <w:rPr>
+          <w:lang w:val="el-GR"/>
+        </w:rPr>
+        <w:t>Python 3</w:t>
       </w:r>
     </w:p>
     <w:p>
       <w:pPr>
-        <w:pStyle w:val="Heading1"/>
-        <w:rPr>
-          <w:lang w:val="el-GR"/>
-        </w:rPr>
-      </w:pPr>
-      <w:bookmarkStart w:id="5" w:name="_Toc416430373"/>
-      <w:r>
-        <w:rPr>
-          <w:lang w:val="el-GR"/>
-        </w:rPr>
-        <w:t>Θέμα 4</w:t>
-      </w:r>
-      <w:r>
-        <w:rPr>
-          <w:lang w:val="el-GR"/>
-        </w:rPr>
-        <w:t>ο</w:t>
-      </w:r>
-      <w:bookmarkEnd w:id="5"/>
-      <w:r>
-        <w:rPr>
-          <w:lang w:val="el-GR"/>
-        </w:rPr>
-        <w:t xml:space="preserve"> </w:t>
+        <w:pStyle w:val="ListParagraph"/>
+        <w:numPr>
+          <w:ilvl w:val="0"/>
+          <w:numId w:val="4"/>
+        </w:numPr>
+      </w:pPr>
+      <w:proofErr w:type="spellStart"/>
+      <w:r>
+        <w:t>pycrypt</w:t>
+      </w:r>
+      <w:proofErr w:type="spellEnd"/>
+      <w:r>
+        <w:t xml:space="preserve"> library</w:t>
       </w:r>
     </w:p>
     <w:p>
       <w:pPr>
-        <w:pStyle w:val="Heading1"/>
-        <w:rPr>
-          <w:lang w:val="el-GR"/>
-        </w:rPr>
-      </w:pPr>
-      <w:bookmarkStart w:id="6" w:name="_Toc416430374"/>
-      <w:r>
-        <w:rPr>
-          <w:lang w:val="el-GR"/>
-        </w:rPr>
-        <w:t>Θέμα 5</w:t>
-      </w:r>
-      <w:r>
-        <w:rPr>
-          <w:lang w:val="el-GR"/>
-        </w:rPr>
-        <w:t>ο</w:t>
-      </w:r>
-      <w:bookmarkEnd w:id="6"/>
-      <w:r>
-        <w:rPr>
-          <w:lang w:val="el-GR"/>
-        </w:rPr>
-        <w:t xml:space="preserve"> </w:t>
+        <w:pStyle w:val="ListParagraph"/>
+        <w:numPr>
+          <w:ilvl w:val="0"/>
+          <w:numId w:val="4"/>
+        </w:numPr>
+      </w:pPr>
+      <w:r>
+        <w:t>Sage math software</w:t>
       </w:r>
     </w:p>
     <w:p>
       <w:pPr>
-        <w:pStyle w:val="Heading1"/>
-        <w:rPr>
-          <w:lang w:val="el-GR"/>
-        </w:rPr>
-      </w:pPr>
-      <w:bookmarkStart w:id="7" w:name="_Toc416430375"/>
-      <w:r>
-        <w:rPr>
-          <w:lang w:val="el-GR"/>
-        </w:rPr>
-        <w:t>Θέμα 6</w:t>
-      </w:r>
-      <w:r>
-        <w:rPr>
-          <w:lang w:val="el-GR"/>
-        </w:rPr>
-        <w:t>ο</w:t>
-      </w:r>
-      <w:bookmarkEnd w:id="7"/>
-      <w:r>
-        <w:rPr>
-          <w:lang w:val="el-GR"/>
-        </w:rPr>
-        <w:t xml:space="preserve"> </w:t>
+        <w:pStyle w:val="ListParagraph"/>
+        <w:numPr>
+          <w:ilvl w:val="0"/>
+          <w:numId w:val="4"/>
+        </w:numPr>
+      </w:pPr>
+      <w:r>
+        <w:t>OS: Ubuntu 14.04, 64-bit</w:t>
       </w:r>
     </w:p>
     <w:p>
       <w:pPr>
-        <w:pStyle w:val="Heading1"/>
-        <w:rPr>
-          <w:lang w:val="el-GR"/>
-        </w:rPr>
-      </w:pPr>
-      <w:bookmarkStart w:id="8" w:name="_Toc416430376"/>
-      <w:r>
-        <w:rPr>
-          <w:lang w:val="el-GR"/>
-        </w:rPr>
-        <w:t>Θέμα 7</w:t>
-      </w:r>
-      <w:r>
-        <w:rPr>
-          <w:lang w:val="el-GR"/>
-        </w:rPr>
-        <w:t>ο</w:t>
-      </w:r>
-      <w:bookmarkEnd w:id="8"/>
-      <w:r>
-        <w:rPr>
-          <w:lang w:val="el-GR"/>
-        </w:rPr>
-        <w:t xml:space="preserve"> </w:t>
+        <w:pStyle w:val="ListParagraph"/>
+        <w:numPr>
+          <w:ilvl w:val="0"/>
+          <w:numId w:val="4"/>
+        </w:numPr>
+      </w:pPr>
+      <w:proofErr w:type="spellStart"/>
+      <w:r>
+        <w:t>Github</w:t>
+      </w:r>
+      <w:proofErr w:type="spellEnd"/>
+      <w:r>
+        <w:t xml:space="preserve"> repository: </w:t>
+      </w:r>
+      <w:r>
+        <w:t>https://github.com/stevelaskaridis/cryptography_project1</w:t>
       </w:r>
     </w:p>
     <w:p>
       <w:pPr>
         <w:pStyle w:val="Heading1"/>
-        <w:rPr>
-          <w:lang w:val="el-GR"/>
-        </w:rPr>
-      </w:pPr>
-      <w:bookmarkStart w:id="9" w:name="_Toc416430377"/>
-      <w:r>
-        <w:rPr>
-          <w:lang w:val="el-GR"/>
-        </w:rPr>
-        <w:t>Θέμα 8</w:t>
+      </w:pPr>
+      <w:bookmarkStart w:id="1" w:name="_Toc416444990"/>
+      <w:r>
+        <w:rPr>
+          <w:lang w:val="el-GR"/>
+        </w:rPr>
+        <w:t>Θέμα</w:t>
+      </w:r>
+      <w:r>
+        <w:t xml:space="preserve"> 1</w:t>
       </w:r>
       <w:r>
         <w:rPr>
@@ -1965,33 +2387,668 @@
         </w:rPr>
         <w:t>ο</w:t>
       </w:r>
-      <w:bookmarkEnd w:id="9"/>
-      <w:r>
-        <w:rPr>
-          <w:lang w:val="el-GR"/>
-        </w:rPr>
+      <w:bookmarkEnd w:id="1"/>
+      <w:r>
         <w:t xml:space="preserve"> </w:t>
       </w:r>
     </w:p>
     <w:p>
       <w:pPr>
+        <w:pStyle w:val="Heading2"/>
+        <w:rPr>
+          <w:lang w:val="el-GR"/>
+        </w:rPr>
+      </w:pPr>
+      <w:bookmarkStart w:id="2" w:name="_Toc416444991"/>
+      <w:r>
+        <w:rPr>
+          <w:lang w:val="el-GR"/>
+        </w:rPr>
+        <w:t xml:space="preserve">Υποερωτήμα </w:t>
+      </w:r>
+      <w:proofErr w:type="spellStart"/>
+      <w:r>
+        <w:t>i</w:t>
+      </w:r>
+      <w:proofErr w:type="spellEnd"/>
+      <w:r>
+        <w:rPr>
+          <w:lang w:val="el-GR"/>
+        </w:rPr>
+        <w:t>)</w:t>
+      </w:r>
+      <w:bookmarkEnd w:id="2"/>
+    </w:p>
+    <w:p>
+      <w:pPr>
+        <w:rPr>
+          <w:lang w:val="el-GR"/>
+        </w:rPr>
+      </w:pPr>
+      <w:r>
+        <w:rPr>
+          <w:lang w:val="el-GR"/>
+        </w:rPr>
+        <w:t>Αρχή Kerchoff:</w:t>
+      </w:r>
+    </w:p>
+    <w:p>
+      <w:pPr>
+        <w:rPr>
+          <w:lang w:val="el-GR"/>
+        </w:rPr>
+      </w:pPr>
+      <w:r>
+        <w:rPr>
+          <w:lang w:val="el-GR"/>
+        </w:rPr>
+        <w:t>Σύμφωνα με την αρχή του Kerkhoff, η ασφάλεια ενός κρυπτοσυστήματος θα πρέπει να βασίζεται εξ'ολοκλήρου στη μυστικότητα του κλειδιού και στην τυχαιότητα των γεννητριών τυχαίων bitstrings. Αυτό σημαίνει πως η μυστικότητα του κώδικα και της υλοποίησης του κρυπτοσυστήματος δεν θα πρέπει να προσδίδει το στοιχείο</w:t>
+      </w:r>
+      <w:r>
+        <w:rPr>
+          <w:lang w:val="el-GR"/>
+        </w:rPr>
+        <w:t xml:space="preserve"> της ασφάλειας στο σύστημά μας.</w:t>
+      </w:r>
+    </w:p>
+    <w:p>
+      <w:pPr>
+        <w:rPr>
+          <w:lang w:val="el-GR"/>
+        </w:rPr>
+      </w:pPr>
+      <w:r>
+        <w:rPr>
+          <w:lang w:val="el-GR"/>
+        </w:rPr>
+        <w:t>Ακόμη και αν ο επιτιθέμενος γνωρίζει τους αλγορίθμους υλοποίησης του συστήματος, δε θα πρέπει να μπορεί να "σπάσει" το κρυπτοσύσ</w:t>
+      </w:r>
+      <w:r>
+        <w:rPr>
+          <w:lang w:val="el-GR"/>
+        </w:rPr>
+        <w:t>τημα λόγω αυτής του της γνώσης.</w:t>
+      </w:r>
+    </w:p>
+    <w:p>
+      <w:pPr>
+        <w:rPr>
+          <w:lang w:val="el-GR"/>
+        </w:rPr>
+      </w:pPr>
+      <w:r>
+        <w:rPr>
+          <w:lang w:val="el-GR"/>
+        </w:rPr>
+        <w:t>Πλεονεκτήματα αυτού του κανόνα αποτελούν:</w:t>
+      </w:r>
+    </w:p>
+    <w:p>
+      <w:pPr>
+        <w:rPr>
+          <w:lang w:val="el-GR"/>
+        </w:rPr>
+      </w:pPr>
+      <w:r>
+        <w:rPr>
+          <w:lang w:val="el-GR"/>
+        </w:rPr>
+        <w:t>1. Ο κώδικας υλοποίησης του κρυπτοσυστήματος μπορεί να είναι open-source, με συνέπεια την παρακολούθηση και εξέτασή του από μεγαλύτερη μερίδα προγραμματιστών. ("Every bug is shallow, given enough eyes")</w:t>
+      </w:r>
+    </w:p>
+    <w:p>
+      <w:pPr>
+        <w:rPr>
+          <w:lang w:val="el-GR"/>
+        </w:rPr>
+      </w:pPr>
+      <w:r>
+        <w:rPr>
+          <w:lang w:val="el-GR"/>
+        </w:rPr>
+        <w:t>2. Ακόμη και αν οι γνώστες της υλοποίησης του κρυπτοσυστήματος αποτελούν τμήμα της επίθεσης προς το σύστημα, η γνώση δεν προσδίδει καμία πληροφορία σε σχέση με το κλειδί.</w:t>
+      </w:r>
+    </w:p>
+    <w:p>
+      <w:pPr>
+        <w:rPr>
+          <w:lang w:val="el-GR"/>
+        </w:rPr>
+      </w:pPr>
+      <w:r>
+        <w:rPr>
+          <w:lang w:val="el-GR"/>
+        </w:rPr>
+        <w:t>3. Στα πλαίσια ανοχής παραβιάσεων, αν η λειτουργία και ασφάλεια του συστήματος βασίζεται στη μυστικότητα του αλγορίοθμου υλοποίησης, αποτελεί ενδεχόμενο failure point.</w:t>
+      </w:r>
+    </w:p>
+    <w:p>
+      <w:pPr>
+        <w:pStyle w:val="Heading2"/>
+      </w:pPr>
+      <w:bookmarkStart w:id="3" w:name="_Toc416444992"/>
+      <w:r>
+        <w:rPr>
+          <w:lang w:val="el-GR"/>
+        </w:rPr>
+        <w:lastRenderedPageBreak/>
+        <w:t xml:space="preserve">Υποερώτημα </w:t>
+      </w:r>
+      <w:r>
+        <w:t>ii)</w:t>
+      </w:r>
+      <w:bookmarkEnd w:id="3"/>
+    </w:p>
+    <w:p>
+      <w:r>
+        <w:t>http://pileas.csd.auth.gr/fil</w:t>
+      </w:r>
+      <w:r>
+        <w:t>e.php/141/cource-1-2-3.pdf [94]</w:t>
+      </w:r>
+    </w:p>
+    <w:p>
+      <w:pPr>
+        <w:rPr>
+          <w:lang w:val="el-GR"/>
+        </w:rPr>
+      </w:pPr>
+      <w:r>
+        <w:rPr>
+          <w:lang w:val="el-GR"/>
+        </w:rPr>
+        <w:t>Κρυπτοσυστήματα με τέλεια ασφάλεια:</w:t>
+      </w:r>
+    </w:p>
+    <w:p>
+      <w:pPr>
+        <w:rPr>
+          <w:lang w:val="el-GR"/>
+        </w:rPr>
+      </w:pPr>
+      <w:proofErr w:type="spellStart"/>
+      <w:r>
+        <w:t>Vig</w:t>
+      </w:r>
+      <w:proofErr w:type="spellEnd"/>
+      <w:r>
+        <w:rPr>
+          <w:lang w:val="el-GR"/>
+        </w:rPr>
+        <w:t>é</w:t>
+      </w:r>
+      <w:proofErr w:type="spellStart"/>
+      <w:r>
+        <w:t>nere</w:t>
+      </w:r>
+      <w:proofErr w:type="spellEnd"/>
+      <w:r>
+        <w:rPr>
+          <w:lang w:val="el-GR"/>
+        </w:rPr>
+        <w:t xml:space="preserve">, </w:t>
+      </w:r>
+      <w:r>
+        <w:t>OTP</w:t>
+      </w:r>
+    </w:p>
+    <w:p>
+      <w:pPr>
+        <w:rPr>
+          <w:lang w:val="el-GR"/>
+        </w:rPr>
+      </w:pPr>
+      <w:hyperlink r:id="rId12" w:history="1">
+        <w:r>
+          <w:rPr>
+            <w:rStyle w:val="Hyperlink"/>
+          </w:rPr>
+          <w:t>http</w:t>
+        </w:r>
+        <w:r>
+          <w:rPr>
+            <w:rStyle w:val="Hyperlink"/>
+            <w:lang w:val="el-GR"/>
+          </w:rPr>
+          <w:t>://</w:t>
+        </w:r>
+        <w:r>
+          <w:rPr>
+            <w:rStyle w:val="Hyperlink"/>
+          </w:rPr>
+          <w:t>crypto</w:t>
+        </w:r>
+        <w:r>
+          <w:rPr>
+            <w:rStyle w:val="Hyperlink"/>
+            <w:lang w:val="el-GR"/>
+          </w:rPr>
+          <w:t>.</w:t>
+        </w:r>
+        <w:proofErr w:type="spellStart"/>
+        <w:r>
+          <w:rPr>
+            <w:rStyle w:val="Hyperlink"/>
+          </w:rPr>
+          <w:t>stackexchange</w:t>
+        </w:r>
+        <w:proofErr w:type="spellEnd"/>
+        <w:r>
+          <w:rPr>
+            <w:rStyle w:val="Hyperlink"/>
+            <w:lang w:val="el-GR"/>
+          </w:rPr>
+          <w:t>.</w:t>
+        </w:r>
+        <w:r>
+          <w:rPr>
+            <w:rStyle w:val="Hyperlink"/>
+          </w:rPr>
+          <w:t>com</w:t>
+        </w:r>
+        <w:r>
+          <w:rPr>
+            <w:rStyle w:val="Hyperlink"/>
+            <w:lang w:val="el-GR"/>
+          </w:rPr>
+          <w:t>/</w:t>
+        </w:r>
+        <w:r>
+          <w:rPr>
+            <w:rStyle w:val="Hyperlink"/>
+          </w:rPr>
+          <w:t>questions</w:t>
+        </w:r>
+        <w:r>
+          <w:rPr>
+            <w:rStyle w:val="Hyperlink"/>
+            <w:lang w:val="el-GR"/>
+          </w:rPr>
+          <w:t>/3896/</w:t>
+        </w:r>
+        <w:r>
+          <w:rPr>
+            <w:rStyle w:val="Hyperlink"/>
+          </w:rPr>
+          <w:t>simply</w:t>
+        </w:r>
+        <w:r>
+          <w:rPr>
+            <w:rStyle w:val="Hyperlink"/>
+            <w:lang w:val="el-GR"/>
+          </w:rPr>
+          <w:t>-</w:t>
+        </w:r>
+        <w:r>
+          <w:rPr>
+            <w:rStyle w:val="Hyperlink"/>
+          </w:rPr>
+          <w:t>put</w:t>
+        </w:r>
+        <w:r>
+          <w:rPr>
+            <w:rStyle w:val="Hyperlink"/>
+            <w:lang w:val="el-GR"/>
+          </w:rPr>
+          <w:t>-</w:t>
+        </w:r>
+        <w:r>
+          <w:rPr>
+            <w:rStyle w:val="Hyperlink"/>
+          </w:rPr>
+          <w:t>what</w:t>
+        </w:r>
+        <w:r>
+          <w:rPr>
+            <w:rStyle w:val="Hyperlink"/>
+            <w:lang w:val="el-GR"/>
+          </w:rPr>
+          <w:t>-</w:t>
+        </w:r>
+        <w:r>
+          <w:rPr>
+            <w:rStyle w:val="Hyperlink"/>
+          </w:rPr>
+          <w:t>does</w:t>
+        </w:r>
+        <w:r>
+          <w:rPr>
+            <w:rStyle w:val="Hyperlink"/>
+            <w:lang w:val="el-GR"/>
+          </w:rPr>
+          <w:t>-</w:t>
+        </w:r>
+        <w:r>
+          <w:rPr>
+            <w:rStyle w:val="Hyperlink"/>
+          </w:rPr>
+          <w:t>perfect</w:t>
+        </w:r>
+        <w:r>
+          <w:rPr>
+            <w:rStyle w:val="Hyperlink"/>
+            <w:lang w:val="el-GR"/>
+          </w:rPr>
+          <w:t>-</w:t>
+        </w:r>
+        <w:r>
+          <w:rPr>
+            <w:rStyle w:val="Hyperlink"/>
+          </w:rPr>
+          <w:t>secrecy</w:t>
+        </w:r>
+        <w:r>
+          <w:rPr>
+            <w:rStyle w:val="Hyperlink"/>
+            <w:lang w:val="el-GR"/>
+          </w:rPr>
+          <w:t>-</w:t>
+        </w:r>
+        <w:r>
+          <w:rPr>
+            <w:rStyle w:val="Hyperlink"/>
+          </w:rPr>
+          <w:t>means</w:t>
+        </w:r>
+      </w:hyperlink>
+    </w:p>
+    <w:p>
+      <w:pPr>
+        <w:pStyle w:val="Heading2"/>
+        <w:rPr>
+          <w:lang w:val="el-GR"/>
+        </w:rPr>
+      </w:pPr>
+      <w:bookmarkStart w:id="4" w:name="_Toc416444993"/>
+      <w:r>
+        <w:rPr>
+          <w:lang w:val="el-GR"/>
+        </w:rPr>
+        <w:t xml:space="preserve">Υποερώτημα </w:t>
+      </w:r>
+      <w:r>
+        <w:t>i</w:t>
+      </w:r>
+      <w:r>
+        <w:t>ii</w:t>
+      </w:r>
+      <w:r>
+        <w:rPr>
+          <w:lang w:val="el-GR"/>
+        </w:rPr>
+        <w:t>)</w:t>
+      </w:r>
+      <w:bookmarkEnd w:id="4"/>
+    </w:p>
+    <w:p>
+      <w:pPr>
+        <w:rPr>
+          <w:lang w:val="el-GR"/>
+        </w:rPr>
+      </w:pPr>
+      <w:r>
+        <w:rPr>
+          <w:lang w:val="el-GR"/>
+        </w:rPr>
+        <w:t>Όχι. Στην περίπτωση που κρυπτογραφηθούν δύο μηνύματα m1, m2 με το ίδιο κλειδί k, και τα αντίστοιχα ciphertexts είναι c1 κ</w:t>
+      </w:r>
+      <w:r>
+        <w:rPr>
+          <w:lang w:val="el-GR"/>
+        </w:rPr>
+        <w:t>αι c2, τότε ισχύει το παρακάτω:</w:t>
+      </w:r>
+      <w:bookmarkStart w:id="5" w:name="_GoBack"/>
+      <w:bookmarkEnd w:id="5"/>
+    </w:p>
+    <w:p>
+      <w:pPr>
+        <w:rPr>
+          <w:lang w:val="el-GR"/>
+        </w:rPr>
+      </w:pPr>
+      <w:r>
+        <w:rPr>
+          <w:lang w:val="el-GR"/>
+        </w:rPr>
+        <w:t>c1 xor c2 = (m1 xo</w:t>
+      </w:r>
+      <w:r>
+        <w:rPr>
+          <w:lang w:val="el-GR"/>
+        </w:rPr>
+        <w:t>r k) xor (m2 xor k) = m1 xor m2</w:t>
+      </w:r>
+    </w:p>
+    <w:p>
+      <w:pPr>
+        <w:rPr>
+          <w:lang w:val="el-GR"/>
+        </w:rPr>
+      </w:pPr>
+      <w:r>
+        <w:rPr>
+          <w:lang w:val="el-GR"/>
+        </w:rPr>
+        <w:t>Αν τα μηνύματα είναι σε φυσική γλώσσα και ακολουθείται κάποια κατανομή χρήσης των γραμμάτων, τότε μπορούν να βρεθούν τα μηνύματα. Τα μηνύματα, ωστόσο, πρέπει να έχουν πλεονασμό.</w:t>
+      </w:r>
+    </w:p>
+    <w:p>
+      <w:pPr>
+        <w:pStyle w:val="Heading2"/>
+        <w:rPr>
+          <w:lang w:val="el-GR"/>
+        </w:rPr>
+      </w:pPr>
+      <w:bookmarkStart w:id="6" w:name="_Toc416444994"/>
+      <w:r>
+        <w:rPr>
+          <w:lang w:val="el-GR"/>
+        </w:rPr>
+        <w:t xml:space="preserve">Υποερώτημα </w:t>
+      </w:r>
+      <w:r>
+        <w:t>i</w:t>
+      </w:r>
+      <w:r>
+        <w:t>v</w:t>
+      </w:r>
+      <w:r>
+        <w:rPr>
+          <w:lang w:val="el-GR"/>
+        </w:rPr>
+        <w:t>)</w:t>
+      </w:r>
+      <w:bookmarkEnd w:id="6"/>
+    </w:p>
+    <w:p>
+      <w:pPr>
+        <w:rPr>
+          <w:lang w:val="el-GR"/>
+        </w:rPr>
+      </w:pPr>
+      <w:r>
+        <w:rPr>
+          <w:lang w:val="el-GR"/>
+        </w:rPr>
+        <w:t>Η κατάσταση λειτουργίας σε ένα κρυπτοσύστημα τμήματος αναφέρεται στο πώς χρησιμοποιείται επαναληπτικά ο αλγόριθμος κρυπτογράφησης τμήματος για να μετασχηματίσει τμήματα τα οποία εί</w:t>
+      </w:r>
+      <w:r>
+        <w:rPr>
+          <w:lang w:val="el-GR"/>
+        </w:rPr>
+        <w:t>ναι μεγαλύτερα από το τμήμα (?)</w:t>
+      </w:r>
+    </w:p>
+    <w:p>
+      <w:pPr>
+        <w:rPr>
+          <w:lang w:val="el-GR"/>
+        </w:rPr>
+      </w:pPr>
+      <w:r>
+        <w:rPr>
+          <w:lang w:val="el-GR"/>
+        </w:rPr>
+        <w:t>Κατάσταση λειτου</w:t>
+      </w:r>
+      <w:r>
+        <w:rPr>
+          <w:lang w:val="el-GR"/>
+        </w:rPr>
+        <w:t>ργίας ECB (Electronic Codebook)</w:t>
+      </w:r>
+    </w:p>
+    <w:p>
+      <w:pPr>
+        <w:rPr>
+          <w:lang w:val="el-GR"/>
+        </w:rPr>
+      </w:pPr>
+      <w:r>
+        <w:rPr>
+          <w:lang w:val="el-GR"/>
+        </w:rPr>
+        <w:t>Η απλούστερη κατάσταση λειτουργίας. Το μήνυμα διαιρείται σε blocks, καθένα από τα οποία κρυπτογραφεί</w:t>
+      </w:r>
+      <w:r>
+        <w:rPr>
+          <w:lang w:val="el-GR"/>
+        </w:rPr>
+        <w:t>ται αυτόνομα.</w:t>
+      </w:r>
+    </w:p>
+    <w:p>
+      <w:pPr>
+        <w:rPr>
+          <w:lang w:val="el-GR"/>
+        </w:rPr>
+      </w:pPr>
+      <w:r>
+        <w:rPr>
+          <w:lang w:val="el-GR"/>
+        </w:rPr>
+        <w:t>Το μειονέκτημα αυτής της μεθόδου είναι ότι επιτρέπει την ανίχνευση patterns στο κρυπτογραφημένο ciphertext, καθώς δεδομένου ότι παρόμοια blocks του μηνύματος κρυπτογραφούνται με το ίδιο κλειδί, έχουν και παρόμοιο παραγόμενο ciphertext.</w:t>
+      </w:r>
+    </w:p>
+    <w:p>
+      <w:pPr>
         <w:pStyle w:val="Heading1"/>
         <w:rPr>
           <w:lang w:val="el-GR"/>
         </w:rPr>
       </w:pPr>
-      <w:bookmarkStart w:id="10" w:name="_Toc416430378"/>
-      <w:r>
-        <w:rPr>
-          <w:lang w:val="el-GR"/>
-        </w:rPr>
-        <w:t>Θέμα 9</w:t>
-      </w:r>
-      <w:r>
-        <w:rPr>
-          <w:lang w:val="el-GR"/>
-        </w:rPr>
-        <w:t>ο</w:t>
+      <w:bookmarkStart w:id="7" w:name="_Toc416444995"/>
+      <w:r>
+        <w:rPr>
+          <w:lang w:val="el-GR"/>
+        </w:rPr>
+        <w:t>Θέμα 2ο</w:t>
+      </w:r>
+      <w:bookmarkEnd w:id="7"/>
+      <w:r>
+        <w:rPr>
+          <w:lang w:val="el-GR"/>
+        </w:rPr>
+        <w:t xml:space="preserve"> </w:t>
+      </w:r>
+    </w:p>
+    <w:p>
+      <w:pPr>
+        <w:pStyle w:val="Heading1"/>
+        <w:rPr>
+          <w:lang w:val="el-GR"/>
+        </w:rPr>
+      </w:pPr>
+      <w:bookmarkStart w:id="8" w:name="_Toc416444996"/>
+      <w:r>
+        <w:rPr>
+          <w:lang w:val="el-GR"/>
+        </w:rPr>
+        <w:t>Θέμα 3ο</w:t>
+      </w:r>
+      <w:bookmarkEnd w:id="8"/>
+      <w:r>
+        <w:rPr>
+          <w:lang w:val="el-GR"/>
+        </w:rPr>
+        <w:t xml:space="preserve"> </w:t>
+      </w:r>
+    </w:p>
+    <w:p>
+      <w:pPr>
+        <w:pStyle w:val="Heading1"/>
+        <w:rPr>
+          <w:lang w:val="el-GR"/>
+        </w:rPr>
+      </w:pPr>
+      <w:bookmarkStart w:id="9" w:name="_Toc416444997"/>
+      <w:r>
+        <w:rPr>
+          <w:lang w:val="el-GR"/>
+        </w:rPr>
+        <w:t>Θέμα 4ο</w:t>
+      </w:r>
+      <w:bookmarkEnd w:id="9"/>
+      <w:r>
+        <w:rPr>
+          <w:lang w:val="el-GR"/>
+        </w:rPr>
+        <w:t xml:space="preserve"> </w:t>
+      </w:r>
+    </w:p>
+    <w:p>
+      <w:pPr>
+        <w:rPr>
+          <w:lang w:val="el-GR"/>
+        </w:rPr>
+      </w:pPr>
+      <w:r>
+        <w:rPr>
+          <w:lang w:val="el-GR"/>
+        </w:rPr>
+        <w:t>Το μήνυμα είναι το ακόλουθο:</w:t>
+      </w:r>
+    </w:p>
+    <w:p>
+      <w:pPr>
+        <w:rPr>
+          <w:lang w:val="el-GR"/>
+        </w:rPr>
+      </w:pPr>
+      <w:r>
+        <w:rPr>
+          <w:lang w:val="el-GR"/>
+        </w:rPr>
+        <w:t>«</w:t>
+      </w:r>
+      <w:r>
+        <w:rPr>
+          <w:lang w:val="el-GR"/>
+        </w:rPr>
+        <w:t>ΜΗΔΕΙΣ ΑΓΕΩΜΕΤΡΗΤΟΣ ΕΙΣΙΤΩ ΜΟΥ ΤΗΝ ΣΤΕΓΗΝ</w:t>
+      </w:r>
+      <w:r>
+        <w:rPr>
+          <w:lang w:val="el-GR"/>
+        </w:rPr>
+        <w:t>»</w:t>
+      </w:r>
+    </w:p>
+    <w:p>
+      <w:pPr>
+        <w:pStyle w:val="Heading1"/>
+        <w:rPr>
+          <w:lang w:val="el-GR"/>
+        </w:rPr>
+      </w:pPr>
+      <w:bookmarkStart w:id="10" w:name="_Toc416444998"/>
+      <w:r>
+        <w:rPr>
+          <w:lang w:val="el-GR"/>
+        </w:rPr>
+        <w:lastRenderedPageBreak/>
+        <w:t>Θέμα 5ο</w:t>
       </w:r>
       <w:bookmarkEnd w:id="10"/>
       <w:r>
@@ -2000,6 +3057,1123 @@
         </w:rPr>
         <w:t xml:space="preserve"> </w:t>
       </w:r>
+    </w:p>
+    <w:p>
+      <w:pPr>
+        <w:rPr>
+          <w:lang w:val="el-GR"/>
+        </w:rPr>
+      </w:pPr>
+      <w:r>
+        <w:rPr>
+          <w:lang w:val="el-GR"/>
+        </w:rPr>
+        <w:t>Υπάρχει "bug" στη βιβλιοθήκη του zipfile όπου με διαφορετικό κωδικό του σωστού, μπορεί να γίνει extract του αρχείου με μηδενικό μέγεθος.</w:t>
+      </w:r>
+    </w:p>
+    <w:p>
+      <w:pPr>
+        <w:rPr>
+          <w:lang w:val="el-GR"/>
+        </w:rPr>
+      </w:pPr>
+      <w:r>
+        <w:rPr>
+          <w:lang w:val="el-GR"/>
+        </w:rPr>
+        <w:t>Στην προτεινόμενη λύση, αγνοούνται όλα τα exceptions και γίνονται οι απαραίτητοι έλεγχοι για το πότε το extraction έχει πραγματοποιηθεί επιτυχώς.</w:t>
+      </w:r>
+    </w:p>
+    <w:p>
+      <w:pPr>
+        <w:pStyle w:val="Heading1"/>
+        <w:rPr>
+          <w:lang w:val="el-GR"/>
+        </w:rPr>
+      </w:pPr>
+      <w:bookmarkStart w:id="11" w:name="_Toc416444999"/>
+      <w:r>
+        <w:rPr>
+          <w:lang w:val="el-GR"/>
+        </w:rPr>
+        <w:t>Θέμα 6ο</w:t>
+      </w:r>
+      <w:bookmarkEnd w:id="11"/>
+      <w:r>
+        <w:rPr>
+          <w:lang w:val="el-GR"/>
+        </w:rPr>
+        <w:t xml:space="preserve"> </w:t>
+      </w:r>
+    </w:p>
+    <w:p>
+      <w:pPr>
+        <w:pStyle w:val="Heading1"/>
+        <w:rPr>
+          <w:lang w:val="el-GR"/>
+        </w:rPr>
+      </w:pPr>
+      <w:bookmarkStart w:id="12" w:name="_Toc416445000"/>
+      <w:r>
+        <w:rPr>
+          <w:lang w:val="el-GR"/>
+        </w:rPr>
+        <w:t>Θέμα 7ο</w:t>
+      </w:r>
+      <w:bookmarkEnd w:id="12"/>
+      <w:r>
+        <w:rPr>
+          <w:lang w:val="el-GR"/>
+        </w:rPr>
+        <w:t xml:space="preserve"> </w:t>
+      </w:r>
+    </w:p>
+    <w:p>
+      <w:pPr>
+        <w:pStyle w:val="Heading1"/>
+        <w:rPr>
+          <w:lang w:val="el-GR"/>
+        </w:rPr>
+      </w:pPr>
+      <w:bookmarkStart w:id="13" w:name="_Toc416445001"/>
+      <w:r>
+        <w:rPr>
+          <w:lang w:val="el-GR"/>
+        </w:rPr>
+        <w:t>Θέμα 8ο</w:t>
+      </w:r>
+      <w:bookmarkEnd w:id="13"/>
+      <w:r>
+        <w:rPr>
+          <w:lang w:val="el-GR"/>
+        </w:rPr>
+        <w:t xml:space="preserve"> </w:t>
+      </w:r>
+    </w:p>
+    <w:p>
+      <w:pPr>
+        <w:pStyle w:val="Heading1"/>
+        <w:rPr>
+          <w:lang w:val="el-GR"/>
+        </w:rPr>
+      </w:pPr>
+      <w:bookmarkStart w:id="14" w:name="_Toc416445002"/>
+      <w:r>
+        <w:rPr>
+          <w:lang w:val="el-GR"/>
+        </w:rPr>
+        <w:t>Θέμα 9ο</w:t>
+      </w:r>
+      <w:bookmarkEnd w:id="14"/>
+      <w:r>
+        <w:rPr>
+          <w:lang w:val="el-GR"/>
+        </w:rPr>
+        <w:t xml:space="preserve"> </w:t>
+      </w:r>
+    </w:p>
+    <w:p>
+      <w:pPr>
+        <w:pStyle w:val="Heading2"/>
+      </w:pPr>
+      <w:bookmarkStart w:id="15" w:name="_Toc416445003"/>
+      <w:r>
+        <w:rPr>
+          <w:lang w:val="el-GR"/>
+        </w:rPr>
+        <w:t xml:space="preserve">Υποερώτημα </w:t>
+      </w:r>
+      <w:proofErr w:type="spellStart"/>
+      <w:r>
+        <w:t>i</w:t>
+      </w:r>
+      <w:proofErr w:type="spellEnd"/>
+      <w:r>
+        <w:t>)</w:t>
+      </w:r>
+      <w:bookmarkEnd w:id="15"/>
+    </w:p>
+    <w:p>
+      <w:pPr>
+        <w:rPr>
+          <w:lang w:val="el-GR"/>
+        </w:rPr>
+      </w:pPr>
+      <w:r>
+        <w:rPr>
+          <w:lang w:val="el-GR"/>
+        </w:rPr>
+        <w:t xml:space="preserve">Ο αλγόριθμος </w:t>
+      </w:r>
+      <w:r>
+        <w:t>Blowfish</w:t>
+      </w:r>
+      <w:r>
+        <w:rPr>
+          <w:lang w:val="el-GR"/>
+        </w:rPr>
+        <w:t xml:space="preserve"> είναι ένας συμμετρικός αλγόριθμος κρυπ</w:t>
+      </w:r>
+      <w:r>
+        <w:t>t</w:t>
+      </w:r>
+      <w:r>
+        <w:rPr>
+          <w:lang w:val="el-GR"/>
+        </w:rPr>
+        <w:t xml:space="preserve">ογράφησης τμήματος που προτάθηκε το 1993 από τον </w:t>
+      </w:r>
+      <w:r>
+        <w:t>Bruce</w:t>
+      </w:r>
+      <w:r>
+        <w:rPr>
+          <w:lang w:val="el-GR"/>
+        </w:rPr>
+        <w:t xml:space="preserve"> </w:t>
+      </w:r>
+      <w:proofErr w:type="spellStart"/>
+      <w:r>
+        <w:t>Scneier</w:t>
+      </w:r>
+      <w:proofErr w:type="spellEnd"/>
+      <w:r>
+        <w:rPr>
+          <w:lang w:val="el-GR"/>
+        </w:rPr>
+        <w:t xml:space="preserve"> και έχει αρκετά μεγάλη διάδοση στη σημερινή εποχή. Παρέχει αποδεκτό ρυθμό κρυπτογράφησης και δεν έχει υπάρξει κάποια μέθοδος κρυπτανάλυσης που να έχει δημοσιευτεί μέχρι σήμερα. Αποτελεί εναλλακτική στο δημοφιλέστατο </w:t>
+      </w:r>
+      <w:r>
+        <w:t>AES</w:t>
+      </w:r>
+      <w:r>
+        <w:rPr>
+          <w:lang w:val="el-GR"/>
+        </w:rPr>
+        <w:t xml:space="preserve"> (</w:t>
+      </w:r>
+      <w:r>
+        <w:t>Advanced</w:t>
+      </w:r>
+      <w:r>
+        <w:rPr>
+          <w:lang w:val="el-GR"/>
+        </w:rPr>
+        <w:t xml:space="preserve"> </w:t>
+      </w:r>
+      <w:r>
+        <w:t>Encryption</w:t>
+      </w:r>
+      <w:r>
+        <w:rPr>
+          <w:lang w:val="el-GR"/>
+        </w:rPr>
+        <w:t xml:space="preserve"> </w:t>
+      </w:r>
+      <w:r>
+        <w:t>Standard</w:t>
+      </w:r>
+      <w:r>
+        <w:rPr>
+          <w:lang w:val="el-GR"/>
+        </w:rPr>
+        <w:t xml:space="preserve">), με τον δεύτερο να </w:t>
+      </w:r>
+      <w:r>
+        <w:rPr>
+          <w:lang w:val="el-GR"/>
+        </w:rPr>
+        <w:t>έχει μεγαλύτερο μερίδιο χρήσης.</w:t>
+      </w:r>
+    </w:p>
+    <w:p>
+      <w:pPr>
+        <w:rPr>
+          <w:lang w:val="el-GR"/>
+        </w:rPr>
+      </w:pPr>
+      <w:r>
+        <w:rPr>
+          <w:lang w:val="el-GR"/>
+        </w:rPr>
+        <w:t xml:space="preserve">Γενικά, ο </w:t>
+      </w:r>
+      <w:r>
+        <w:t>Blowfish</w:t>
+      </w:r>
+      <w:r>
+        <w:rPr>
+          <w:lang w:val="el-GR"/>
+        </w:rPr>
+        <w:t xml:space="preserve"> θεωρείται πως είναι ένας αρκετά γρήγορος αλγόριθμος κρυπτογράφησης, εκτός από την περίπτωση αλλαγής κλειδιών. Κάθε νέο κλειδί χρειάζεται μία προεπεξεργασία αντίστοιχη με την κρυπτογράφηση κειμένου 4</w:t>
+      </w:r>
+      <w:r>
+        <w:t>KB</w:t>
+      </w:r>
+      <w:r>
+        <w:rPr>
+          <w:lang w:val="el-GR"/>
+        </w:rPr>
+        <w:t xml:space="preserve">, το οποίο θεωρείται εξαιρετικά αργό σε σύγκριση με άλλους αλγοριίθμους. Ωστόσο, το γεγονός αυτό θα μπορούσε να λειτουργήσει και θετικά: για παράδειγμα, το </w:t>
+      </w:r>
+      <w:proofErr w:type="spellStart"/>
+      <w:r>
+        <w:t>OpenBSD</w:t>
+      </w:r>
+      <w:proofErr w:type="spellEnd"/>
+      <w:r>
+        <w:rPr>
+          <w:lang w:val="el-GR"/>
+        </w:rPr>
+        <w:t xml:space="preserve"> χρησιμοποιεί έναν αλγόριθμο εμπνευσμένο από το </w:t>
+      </w:r>
+      <w:r>
+        <w:t>Blowfish</w:t>
+      </w:r>
+      <w:r>
+        <w:rPr>
+          <w:lang w:val="el-GR"/>
+        </w:rPr>
+        <w:t xml:space="preserve"> που αξιοποιεί αυτή την καθυστέρηση, για να αμυνθεί απέναντη σε </w:t>
+      </w:r>
+      <w:r>
+        <w:t>dictionary</w:t>
+      </w:r>
+      <w:r>
+        <w:rPr>
+          <w:lang w:val="el-GR"/>
+        </w:rPr>
+        <w:t xml:space="preserve"> </w:t>
+      </w:r>
+      <w:r>
+        <w:t>attacks</w:t>
+      </w:r>
+      <w:r>
+        <w:rPr>
+          <w:lang w:val="el-GR"/>
+        </w:rPr>
+        <w:t xml:space="preserve">. Άλλες μετεξελίξεις του </w:t>
+      </w:r>
+      <w:proofErr w:type="spellStart"/>
+      <w:r>
+        <w:t>BlowFish</w:t>
+      </w:r>
+      <w:proofErr w:type="spellEnd"/>
+      <w:r>
+        <w:rPr>
+          <w:lang w:val="el-GR"/>
+        </w:rPr>
+        <w:t xml:space="preserve"> αποτελούν οι αλγόριμοι </w:t>
+      </w:r>
+      <w:proofErr w:type="spellStart"/>
+      <w:r>
+        <w:t>Twofish</w:t>
+      </w:r>
+      <w:proofErr w:type="spellEnd"/>
+      <w:r>
+        <w:rPr>
+          <w:lang w:val="el-GR"/>
+        </w:rPr>
+        <w:t xml:space="preserve"> και </w:t>
+      </w:r>
+      <w:proofErr w:type="spellStart"/>
+      <w:r>
+        <w:t>Threefish</w:t>
+      </w:r>
+      <w:proofErr w:type="spellEnd"/>
+      <w:r>
+        <w:rPr>
+          <w:lang w:val="el-GR"/>
+        </w:rPr>
+        <w:t>.</w:t>
+      </w:r>
+    </w:p>
+    <w:p>
+      <w:pPr>
+        <w:rPr>
+          <w:lang w:val="el-GR"/>
+        </w:rPr>
+      </w:pPr>
+      <w:r>
+        <w:rPr>
+          <w:lang w:val="el-GR"/>
+        </w:rPr>
+        <w:t>Περιγραφή λειτουργίας:</w:t>
+      </w:r>
+    </w:p>
+    <w:p>
+      <w:pPr>
+        <w:rPr>
+          <w:lang w:val="el-GR"/>
+        </w:rPr>
+      </w:pPr>
+      <w:r>
+        <w:rPr>
+          <w:lang w:val="el-GR"/>
+        </w:rPr>
+        <w:t xml:space="preserve">Ο αλγόριθμος, όπως ισχύει και στον </w:t>
+      </w:r>
+      <w:r>
+        <w:t>DES</w:t>
+      </w:r>
+      <w:r>
+        <w:rPr>
+          <w:lang w:val="el-GR"/>
+        </w:rPr>
+        <w:t xml:space="preserve"> και τον </w:t>
+      </w:r>
+      <w:r>
+        <w:t>AES</w:t>
+      </w:r>
+      <w:r>
+        <w:rPr>
+          <w:lang w:val="el-GR"/>
+        </w:rPr>
+        <w:t xml:space="preserve">, κάνει χρήση </w:t>
+      </w:r>
+      <w:r>
+        <w:t>S</w:t>
+      </w:r>
+      <w:r>
+        <w:rPr>
+          <w:lang w:val="el-GR"/>
+        </w:rPr>
+        <w:t>-</w:t>
+      </w:r>
+      <w:r>
+        <w:t>boxes</w:t>
+      </w:r>
+      <w:r>
+        <w:rPr>
+          <w:lang w:val="el-GR"/>
+        </w:rPr>
+        <w:t xml:space="preserve">. Πιο συγκεκριμένα, ο </w:t>
+      </w:r>
+      <w:r>
+        <w:t>Blowfish</w:t>
+      </w:r>
+      <w:r>
+        <w:rPr>
+          <w:lang w:val="el-GR"/>
+        </w:rPr>
+        <w:t xml:space="preserve"> έχει </w:t>
+      </w:r>
+      <w:r>
+        <w:t>block</w:t>
+      </w:r>
+      <w:r>
+        <w:rPr>
+          <w:lang w:val="el-GR"/>
+        </w:rPr>
+        <w:t xml:space="preserve"> μεγέθους 64-</w:t>
+      </w:r>
+      <w:r>
+        <w:t>bit</w:t>
+      </w:r>
+      <w:r>
+        <w:rPr>
+          <w:lang w:val="el-GR"/>
+        </w:rPr>
+        <w:t xml:space="preserve"> και χρησιμοποιεί το σχήμα </w:t>
+      </w:r>
+      <w:proofErr w:type="spellStart"/>
+      <w:r>
+        <w:t>Feistel</w:t>
+      </w:r>
+      <w:proofErr w:type="spellEnd"/>
+      <w:r>
+        <w:rPr>
+          <w:lang w:val="el-GR"/>
+        </w:rPr>
+        <w:t xml:space="preserve"> 16 φάσεων. Το μήκος του κλειδιού μεταβάλλεται από 32 μέχρι 448 </w:t>
+      </w:r>
+      <w:r>
+        <w:t>bits</w:t>
+      </w:r>
+      <w:r>
+        <w:rPr>
+          <w:lang w:val="el-GR"/>
+        </w:rPr>
+        <w:t xml:space="preserve">, ενώ χρησιμοποιεί μεγάλα </w:t>
+      </w:r>
+      <w:r>
+        <w:t>S</w:t>
+      </w:r>
+      <w:r>
+        <w:rPr>
+          <w:lang w:val="el-GR"/>
+        </w:rPr>
+        <w:t>-</w:t>
+      </w:r>
+      <w:r>
+        <w:t>boxes</w:t>
+      </w:r>
+      <w:r>
+        <w:rPr>
+          <w:lang w:val="el-GR"/>
+        </w:rPr>
+        <w:t xml:space="preserve"> που εξαρτώνται από το κλειδί. </w:t>
+      </w:r>
+    </w:p>
+    <w:p>
+      <w:pPr>
+        <w:rPr>
+          <w:lang w:val="el-GR"/>
+        </w:rPr>
+      </w:pPr>
+      <w:r>
+        <w:rPr>
+          <w:lang w:val="el-GR"/>
+        </w:rPr>
+        <w:lastRenderedPageBreak/>
+        <w:t xml:space="preserve">Αναλυτικότερα, ο αλγόριθμος χρησιμοποιεί δύο </w:t>
+      </w:r>
+      <w:proofErr w:type="spellStart"/>
+      <w:r>
+        <w:t>subkey</w:t>
+      </w:r>
+      <w:proofErr w:type="spellEnd"/>
+      <w:r>
+        <w:rPr>
+          <w:lang w:val="el-GR"/>
+        </w:rPr>
+        <w:t xml:space="preserve"> </w:t>
+      </w:r>
+      <w:r>
+        <w:t>arrays</w:t>
+      </w:r>
+      <w:r>
+        <w:rPr>
+          <w:lang w:val="el-GR"/>
+        </w:rPr>
+        <w:t xml:space="preserve">: ένα </w:t>
+      </w:r>
+      <w:r>
+        <w:t>array</w:t>
+      </w:r>
+      <w:r>
+        <w:rPr>
+          <w:lang w:val="el-GR"/>
+        </w:rPr>
+        <w:t xml:space="preserve"> </w:t>
+      </w:r>
+      <w:r>
+        <w:t>P</w:t>
+      </w:r>
+      <w:r>
+        <w:rPr>
+          <w:lang w:val="el-GR"/>
+        </w:rPr>
+        <w:t xml:space="preserve"> 18 θέσεων, καθώς και 4 </w:t>
+      </w:r>
+      <w:r>
+        <w:t>S</w:t>
+      </w:r>
+      <w:r>
+        <w:rPr>
+          <w:lang w:val="el-GR"/>
+        </w:rPr>
+        <w:t>-</w:t>
+      </w:r>
+      <w:r>
+        <w:t>boxes</w:t>
+      </w:r>
+      <w:r>
+        <w:rPr>
+          <w:lang w:val="el-GR"/>
+        </w:rPr>
+        <w:t xml:space="preserve"> των 256-</w:t>
+      </w:r>
+      <w:r>
+        <w:t>bit</w:t>
+      </w:r>
+      <w:r>
+        <w:rPr>
+          <w:lang w:val="el-GR"/>
+        </w:rPr>
+        <w:t xml:space="preserve">. Τα </w:t>
+      </w:r>
+      <w:r>
+        <w:t>S</w:t>
+      </w:r>
+      <w:r>
+        <w:rPr>
+          <w:lang w:val="el-GR"/>
+        </w:rPr>
+        <w:t>-</w:t>
+      </w:r>
+      <w:r>
+        <w:t>boxes</w:t>
+      </w:r>
+      <w:r>
+        <w:rPr>
+          <w:lang w:val="el-GR"/>
+        </w:rPr>
+        <w:t xml:space="preserve"> έχουν εισόδους των 8 </w:t>
+      </w:r>
+      <w:r>
+        <w:t>bit</w:t>
+      </w:r>
+      <w:r>
+        <w:rPr>
+          <w:lang w:val="el-GR"/>
+        </w:rPr>
+        <w:t xml:space="preserve"> ενώ το παραγόμενο αποτέλεσμα είναι 32 </w:t>
+      </w:r>
+      <w:r>
+        <w:t>bit</w:t>
+      </w:r>
+      <w:r>
+        <w:rPr>
+          <w:lang w:val="el-GR"/>
+        </w:rPr>
+        <w:t xml:space="preserve">. Σε κάθε φάση χρησιμοποιείται μία μόνο θέση από το </w:t>
+      </w:r>
+      <w:r>
+        <w:t>P</w:t>
+      </w:r>
+      <w:r>
+        <w:rPr>
+          <w:lang w:val="el-GR"/>
+        </w:rPr>
+        <w:t xml:space="preserve"> και μετά τον τελευταίο γύρο, κάθε </w:t>
+      </w:r>
+      <w:r>
+        <w:t>data</w:t>
+      </w:r>
+      <w:r>
+        <w:rPr>
+          <w:lang w:val="el-GR"/>
+        </w:rPr>
+        <w:t xml:space="preserve"> </w:t>
+      </w:r>
+      <w:r>
+        <w:t>block</w:t>
+      </w:r>
+      <w:r>
+        <w:rPr>
+          <w:lang w:val="el-GR"/>
+        </w:rPr>
+        <w:t xml:space="preserve"> χωρίζεται στη μέση και πραγματοποιείται η πράξη </w:t>
+      </w:r>
+      <w:r>
+        <w:t>XOR</w:t>
+      </w:r>
+      <w:r>
+        <w:rPr>
+          <w:lang w:val="el-GR"/>
+        </w:rPr>
+        <w:t xml:space="preserve"> με μία από τις δύο εναπομείναντες θέσεις του πίνακα </w:t>
+      </w:r>
+      <w:r>
+        <w:t>P</w:t>
+      </w:r>
+      <w:r>
+        <w:rPr>
+          <w:lang w:val="el-GR"/>
+        </w:rPr>
+        <w:t>.</w:t>
+      </w:r>
+    </w:p>
+    <w:p>
+      <w:pPr>
+        <w:rPr>
+          <w:lang w:val="el-GR"/>
+        </w:rPr>
+      </w:pPr>
+    </w:p>
+    <w:p>
+      <w:pPr>
+        <w:rPr>
+          <w:lang w:val="el-GR"/>
+        </w:rPr>
+      </w:pPr>
+      <w:r>
+        <w:rPr>
+          <w:lang w:val="el-GR"/>
+        </w:rPr>
+        <w:t xml:space="preserve">Έχοντας πει τα παραπάνω, μπορούμε να περιγράψουμε και την συνάρτηση </w:t>
+      </w:r>
+      <w:r>
+        <w:t>F</w:t>
+      </w:r>
+      <w:r>
+        <w:rPr>
+          <w:lang w:val="el-GR"/>
+        </w:rPr>
+        <w:t xml:space="preserve"> του </w:t>
+      </w:r>
+      <w:r>
+        <w:t>Blowfish</w:t>
+      </w:r>
+      <w:r>
+        <w:rPr>
+          <w:lang w:val="el-GR"/>
+        </w:rPr>
+        <w:t>. Η συνάρτηση αυτή χωρίζει μία είσοδο 32-</w:t>
+      </w:r>
+      <w:r>
+        <w:t>bit</w:t>
+      </w:r>
+      <w:r>
+        <w:rPr>
+          <w:lang w:val="el-GR"/>
+        </w:rPr>
+        <w:t xml:space="preserve"> σε 4 τμήματα των 8 </w:t>
+      </w:r>
+      <w:r>
+        <w:t>bits</w:t>
+      </w:r>
+      <w:r>
+        <w:rPr>
+          <w:lang w:val="el-GR"/>
+        </w:rPr>
+        <w:t xml:space="preserve"> και τοποθετεί τα </w:t>
+      </w:r>
+      <w:r>
+        <w:t>bits</w:t>
+      </w:r>
+      <w:r>
+        <w:rPr>
+          <w:lang w:val="el-GR"/>
+        </w:rPr>
+        <w:t xml:space="preserve"> αυτά σαν είσοδο στα </w:t>
+      </w:r>
+      <w:r>
+        <w:t>S</w:t>
+      </w:r>
+      <w:r>
+        <w:rPr>
+          <w:lang w:val="el-GR"/>
+        </w:rPr>
+        <w:t>-</w:t>
+      </w:r>
+      <w:r>
+        <w:t>boxes</w:t>
+      </w:r>
+      <w:r>
+        <w:rPr>
+          <w:lang w:val="el-GR"/>
+        </w:rPr>
+        <w:t xml:space="preserve">. Οι έξοδοι προστίθενται με αριθμητική </w:t>
+      </w:r>
+      <w:r>
+        <w:t>modulo</w:t>
+      </w:r>
+      <w:r>
+        <w:rPr>
+          <w:lang w:val="el-GR"/>
+        </w:rPr>
+        <w:t xml:space="preserve"> 2^32 και αφού πραγματοποιηθεί λογική αποκλειστική διάζευξη (</w:t>
+      </w:r>
+      <w:r>
+        <w:t>XOR</w:t>
+      </w:r>
+      <w:r>
+        <w:rPr>
+          <w:lang w:val="el-GR"/>
+        </w:rPr>
+        <w:t xml:space="preserve">) παράγεται το τελικό </w:t>
+      </w:r>
+      <w:r>
+        <w:t>output</w:t>
+      </w:r>
+      <w:r>
+        <w:rPr>
+          <w:lang w:val="el-GR"/>
+        </w:rPr>
+        <w:t xml:space="preserve"> των 32-</w:t>
+      </w:r>
+      <w:r>
+        <w:t>bit</w:t>
+      </w:r>
+      <w:r>
+        <w:rPr>
+          <w:lang w:val="el-GR"/>
+        </w:rPr>
+        <w:t>.</w:t>
+      </w:r>
+    </w:p>
+    <w:p>
+      <w:pPr>
+        <w:rPr>
+          <w:lang w:val="el-GR"/>
+        </w:rPr>
+      </w:pPr>
+      <w:r>
+        <w:rPr>
+          <w:lang w:val="el-GR"/>
+        </w:rPr>
+        <w:t xml:space="preserve">Η αποκρυπτογράφηση λειτουργεί με αντίστοιχο τρόπο, με την μόνη διαφορά πως οι 18 θέσεις του </w:t>
+      </w:r>
+      <w:r>
+        <w:t>P</w:t>
+      </w:r>
+      <w:r>
+        <w:rPr>
+          <w:lang w:val="el-GR"/>
+        </w:rPr>
+        <w:t xml:space="preserve"> (</w:t>
+      </w:r>
+      <w:r>
+        <w:t>P</w:t>
+      </w:r>
+      <w:r>
+        <w:rPr>
+          <w:lang w:val="el-GR"/>
+        </w:rPr>
+        <w:t xml:space="preserve">1, </w:t>
+      </w:r>
+      <w:r>
+        <w:t>P</w:t>
+      </w:r>
+      <w:r>
+        <w:rPr>
+          <w:lang w:val="el-GR"/>
+        </w:rPr>
+        <w:t xml:space="preserve">2, ..., </w:t>
+      </w:r>
+      <w:r>
+        <w:t>P</w:t>
+      </w:r>
+      <w:r>
+        <w:rPr>
+          <w:lang w:val="el-GR"/>
+        </w:rPr>
+        <w:t>18) βρ</w:t>
+      </w:r>
+      <w:r>
+        <w:rPr>
+          <w:lang w:val="el-GR"/>
+        </w:rPr>
+        <w:t xml:space="preserve">ίσκονται σε αντίστροφη σειρά.  </w:t>
+      </w:r>
+    </w:p>
+    <w:p>
+      <w:pPr>
+        <w:rPr>
+          <w:lang w:val="el-GR"/>
+        </w:rPr>
+      </w:pPr>
+      <w:r>
+        <w:rPr>
+          <w:lang w:val="el-GR"/>
+        </w:rPr>
+        <w:t xml:space="preserve">Όσον αφορά στην διαδικασία παραγωγής των </w:t>
+      </w:r>
+      <w:proofErr w:type="spellStart"/>
+      <w:r>
+        <w:t>subkeys</w:t>
+      </w:r>
+      <w:proofErr w:type="spellEnd"/>
+      <w:r>
+        <w:rPr>
+          <w:lang w:val="el-GR"/>
+        </w:rPr>
+        <w:t xml:space="preserve">, ο </w:t>
+      </w:r>
+      <w:r>
+        <w:t>Blowfish</w:t>
+      </w:r>
+      <w:r>
+        <w:rPr>
+          <w:lang w:val="el-GR"/>
+        </w:rPr>
+        <w:t xml:space="preserve"> αρχικοποιεί το </w:t>
+      </w:r>
+      <w:r>
+        <w:t>P</w:t>
+      </w:r>
+      <w:r>
+        <w:rPr>
+          <w:lang w:val="el-GR"/>
+        </w:rPr>
+        <w:t xml:space="preserve"> και τα </w:t>
+      </w:r>
+      <w:r>
+        <w:t>S</w:t>
+      </w:r>
+      <w:r>
+        <w:rPr>
+          <w:lang w:val="el-GR"/>
+        </w:rPr>
+        <w:t>-</w:t>
+      </w:r>
+      <w:r>
+        <w:t>boxes</w:t>
+      </w:r>
+      <w:r>
+        <w:rPr>
+          <w:lang w:val="el-GR"/>
+        </w:rPr>
+        <w:t xml:space="preserve"> με τις δεκαεξαδικές τιμές των ψηφίων του άρρητου αριθμού π, αφού δεν υπάρχει κάποια αλληλουχία στους αριθμούς αυτούς. Έπειτα πραγματοποιείται </w:t>
+      </w:r>
+      <w:r>
+        <w:t>XOR</w:t>
+      </w:r>
+      <w:r>
+        <w:rPr>
+          <w:lang w:val="el-GR"/>
+        </w:rPr>
+        <w:t xml:space="preserve"> του κάθε </w:t>
+      </w:r>
+      <w:r>
+        <w:t>byte</w:t>
+      </w:r>
+      <w:r>
+        <w:rPr>
+          <w:lang w:val="el-GR"/>
+        </w:rPr>
+        <w:t xml:space="preserve"> του κλειδιού (επαναλμβάνοντας αυτό αν χρειαστεί), με τις θέσεις του </w:t>
+      </w:r>
+      <w:r>
+        <w:t>P</w:t>
+      </w:r>
+      <w:r>
+        <w:rPr>
+          <w:lang w:val="el-GR"/>
+        </w:rPr>
+        <w:t xml:space="preserve">. Στη συνέχεια, κρυπτογραφείται ένα μηδενικό </w:t>
+      </w:r>
+      <w:r>
+        <w:t>block</w:t>
+      </w:r>
+      <w:r>
+        <w:rPr>
+          <w:lang w:val="el-GR"/>
+        </w:rPr>
+        <w:t xml:space="preserve"> 64 </w:t>
+      </w:r>
+      <w:r>
+        <w:t>bit</w:t>
+      </w:r>
+      <w:r>
+        <w:rPr>
+          <w:lang w:val="el-GR"/>
+        </w:rPr>
+        <w:t xml:space="preserve"> και το παραγόμενο κρυπτοκείμενο αντικαθιστά τα </w:t>
+      </w:r>
+      <w:r>
+        <w:t>P</w:t>
+      </w:r>
+      <w:r>
+        <w:rPr>
+          <w:lang w:val="el-GR"/>
+        </w:rPr>
+        <w:t xml:space="preserve">1 και </w:t>
+      </w:r>
+      <w:r>
+        <w:t>P</w:t>
+      </w:r>
+      <w:r>
+        <w:rPr>
+          <w:lang w:val="el-GR"/>
+        </w:rPr>
+        <w:t xml:space="preserve">2. Το ίδιο κρπυτοκείμενο κρυπτογραφείται ξανά, με νέα </w:t>
+      </w:r>
+      <w:proofErr w:type="spellStart"/>
+      <w:r>
+        <w:t>subkeys</w:t>
+      </w:r>
+      <w:proofErr w:type="spellEnd"/>
+      <w:r>
+        <w:rPr>
+          <w:lang w:val="el-GR"/>
+        </w:rPr>
+        <w:t xml:space="preserve">, και το νέο </w:t>
+      </w:r>
+      <w:r>
+        <w:t>output</w:t>
+      </w:r>
+      <w:r>
+        <w:rPr>
+          <w:lang w:val="el-GR"/>
+        </w:rPr>
+        <w:t xml:space="preserve"> αντικαθιστά τα </w:t>
+      </w:r>
+      <w:r>
+        <w:t>P</w:t>
+      </w:r>
+      <w:r>
+        <w:rPr>
+          <w:lang w:val="el-GR"/>
+        </w:rPr>
+        <w:t xml:space="preserve">3 και </w:t>
+      </w:r>
+      <w:r>
+        <w:t>P</w:t>
+      </w:r>
+      <w:r>
+        <w:rPr>
+          <w:lang w:val="el-GR"/>
+        </w:rPr>
+        <w:t xml:space="preserve">4. Η διαδικασία αυτή συνεχίζει, αντικαθιστώντας ολόκληρο το </w:t>
+      </w:r>
+      <w:r>
+        <w:t>array</w:t>
+      </w:r>
+      <w:r>
+        <w:rPr>
+          <w:lang w:val="el-GR"/>
+        </w:rPr>
+        <w:t xml:space="preserve"> </w:t>
+      </w:r>
+      <w:r>
+        <w:t>P</w:t>
+      </w:r>
+      <w:r>
+        <w:rPr>
+          <w:lang w:val="el-GR"/>
+        </w:rPr>
+        <w:t xml:space="preserve"> και τα </w:t>
+      </w:r>
+      <w:r>
+        <w:t>S</w:t>
+      </w:r>
+      <w:r>
+        <w:rPr>
+          <w:lang w:val="el-GR"/>
+        </w:rPr>
+        <w:t>-</w:t>
+      </w:r>
+      <w:r>
+        <w:t>boxes</w:t>
+      </w:r>
+      <w:r>
+        <w:rPr>
+          <w:lang w:val="el-GR"/>
+        </w:rPr>
+        <w:t xml:space="preserve">. Συνολικά δυλαδή, ο αλγόριθμος </w:t>
+      </w:r>
+      <w:r>
+        <w:t>Blowfish</w:t>
+      </w:r>
+      <w:r>
+        <w:rPr>
+          <w:lang w:val="el-GR"/>
+        </w:rPr>
+        <w:t xml:space="preserve"> χρειάζεται 521 περάσματα για να παράξει όλα τα </w:t>
+      </w:r>
+      <w:proofErr w:type="spellStart"/>
+      <w:r>
+        <w:t>subkeys</w:t>
+      </w:r>
+      <w:proofErr w:type="spellEnd"/>
+      <w:r>
+        <w:rPr>
+          <w:lang w:val="el-GR"/>
+        </w:rPr>
+        <w:t>.</w:t>
+      </w:r>
+    </w:p>
+    <w:p>
+      <w:proofErr w:type="spellStart"/>
+      <w:r>
+        <w:t>Τρωτά</w:t>
+      </w:r>
+      <w:proofErr w:type="spellEnd"/>
+      <w:r>
+        <w:t xml:space="preserve"> </w:t>
+      </w:r>
+      <w:proofErr w:type="spellStart"/>
+      <w:r>
+        <w:t>σημεί</w:t>
+      </w:r>
+      <w:proofErr w:type="spellEnd"/>
+      <w:r>
+        <w:t>α:</w:t>
+      </w:r>
+    </w:p>
+    <w:p>
+      <w:pPr>
+        <w:rPr>
+          <w:lang w:val="el-GR"/>
+        </w:rPr>
+      </w:pPr>
+      <w:r>
+        <w:rPr>
+          <w:lang w:val="el-GR"/>
+        </w:rPr>
+        <w:t xml:space="preserve">Ο </w:t>
+      </w:r>
+      <w:r>
+        <w:t>Blowfish</w:t>
+      </w:r>
+      <w:r>
+        <w:rPr>
+          <w:lang w:val="el-GR"/>
+        </w:rPr>
+        <w:t xml:space="preserve"> θεωρείται ευάλωτος σε επιθέσεις όπου χρησιμοποιούνται "αδύναμα" κλειδιά. Οι χρήστες θα πρέπει να αποφεύγουν ορισμένες κλάσεις κλειδιών που είναι γνωστές για την αδυναμίες τους στη χρήση τους με τον </w:t>
+      </w:r>
+      <w:r>
+        <w:t>Blowfish</w:t>
+      </w:r>
+      <w:r>
+        <w:rPr>
+          <w:lang w:val="el-GR"/>
+        </w:rPr>
+        <w:t xml:space="preserve"> ή να στραφούν προς εναλλακτικές όπως ο </w:t>
+      </w:r>
+      <w:r>
+        <w:t>AES</w:t>
+      </w:r>
+      <w:r>
+        <w:rPr>
+          <w:lang w:val="el-GR"/>
+        </w:rPr>
+        <w:t xml:space="preserve">, ο </w:t>
+      </w:r>
+      <w:proofErr w:type="spellStart"/>
+      <w:r>
+        <w:t>ChaCha</w:t>
+      </w:r>
+      <w:proofErr w:type="spellEnd"/>
+      <w:r>
+        <w:rPr>
+          <w:lang w:val="el-GR"/>
+        </w:rPr>
+        <w:t xml:space="preserve"> (που χρησιμοποιείται από τη </w:t>
+      </w:r>
+      <w:r>
+        <w:t>Google</w:t>
+      </w:r>
+      <w:r>
+        <w:rPr>
+          <w:lang w:val="el-GR"/>
+        </w:rPr>
+        <w:t xml:space="preserve">) ή ο </w:t>
+      </w:r>
+      <w:r>
+        <w:t>Salsa</w:t>
+      </w:r>
+      <w:r>
+        <w:rPr>
+          <w:lang w:val="el-GR"/>
+        </w:rPr>
+        <w:t>20.</w:t>
+      </w:r>
+    </w:p>
+    <w:p>
+      <w:pPr>
+        <w:pStyle w:val="Heading2"/>
+      </w:pPr>
+      <w:bookmarkStart w:id="16" w:name="_Toc416445004"/>
+      <w:r>
+        <w:rPr>
+          <w:lang w:val="el-GR"/>
+        </w:rPr>
+        <w:t xml:space="preserve">Υποερώτημα </w:t>
+      </w:r>
+      <w:r>
+        <w:t>i</w:t>
+      </w:r>
+      <w:r>
+        <w:t>i</w:t>
+      </w:r>
+      <w:r>
+        <w:t>)</w:t>
+      </w:r>
+      <w:bookmarkEnd w:id="16"/>
     </w:p>
     <w:p>
       <w:pPr>
@@ -2018,45 +4192,54 @@
         <w:br w:type="page"/>
       </w:r>
     </w:p>
-    <w:bookmarkStart w:id="11" w:name="_Toc416430379" w:displacedByCustomXml="next"/>
+    <w:bookmarkStart w:id="17" w:name="_Toc416445005" w:displacedByCustomXml="next"/>
     <w:sdt>
       <w:sdtPr>
+        <w:rPr>
+          <w:rFonts w:asciiTheme="minorHAnsi" w:eastAsiaTheme="minorEastAsia" w:hAnsiTheme="minorHAnsi" w:cstheme="minorBidi"/>
+          <w:color w:val="auto"/>
+          <w:sz w:val="22"/>
+          <w:szCs w:val="17"/>
+        </w:rPr>
         <w:id w:val="405811000"/>
         <w:docPartObj>
           <w:docPartGallery w:val="Bibliographies"/>
           <w:docPartUnique/>
         </w:docPartObj>
       </w:sdtPr>
-      <w:sdtEndPr>
-        <w:rPr>
-          <w:rFonts w:asciiTheme="minorHAnsi" w:eastAsiaTheme="minorEastAsia" w:hAnsiTheme="minorHAnsi" w:cstheme="minorBidi"/>
-          <w:color w:val="auto"/>
-          <w:sz w:val="22"/>
-          <w:szCs w:val="17"/>
-        </w:rPr>
-      </w:sdtEndPr>
+      <w:sdtEndPr/>
       <w:sdtContent>
         <w:p>
           <w:pPr>
             <w:pStyle w:val="Heading1"/>
+            <w:rPr>
+              <w:lang w:val="el-GR"/>
+            </w:rPr>
           </w:pPr>
           <w:r>
             <w:t>References</w:t>
           </w:r>
-          <w:bookmarkEnd w:id="11"/>
+          <w:bookmarkEnd w:id="17"/>
         </w:p>
         <w:sdt>
           <w:sdtPr>
             <w:id w:val="-573587230"/>
             <w:bibliography/>
           </w:sdtPr>
+          <w:sdtEndPr/>
           <w:sdtContent>
             <w:p>
               <w:r>
                 <w:fldChar w:fldCharType="begin"/>
               </w:r>
               <w:r>
-                <w:instrText xml:space="preserve"> BIBLIOGRAPHY </w:instrText>
+                <w:instrText xml:space="preserve"> </w:instrText>
+              </w:r>
+              <w:r>
+                <w:instrText>BIBLIOGRAPHY</w:instrText>
+              </w:r>
+              <w:r>
+                <w:instrText xml:space="preserve"> </w:instrText>
               </w:r>
               <w:r>
                 <w:fldChar w:fldCharType="separate"/>
@@ -2067,7 +4250,103 @@
                   <w:bCs/>
                   <w:noProof/>
                 </w:rPr>
-                <w:t>There are no sources in the current document.</w:t>
+                <w:t>There</w:t>
+              </w:r>
+              <w:r>
+                <w:rPr>
+                  <w:b/>
+                  <w:bCs/>
+                  <w:noProof/>
+                </w:rPr>
+                <w:t xml:space="preserve"> </w:t>
+              </w:r>
+              <w:r>
+                <w:rPr>
+                  <w:b/>
+                  <w:bCs/>
+                  <w:noProof/>
+                </w:rPr>
+                <w:t>are</w:t>
+              </w:r>
+              <w:r>
+                <w:rPr>
+                  <w:b/>
+                  <w:bCs/>
+                  <w:noProof/>
+                </w:rPr>
+                <w:t xml:space="preserve"> </w:t>
+              </w:r>
+              <w:r>
+                <w:rPr>
+                  <w:b/>
+                  <w:bCs/>
+                  <w:noProof/>
+                </w:rPr>
+                <w:t>no</w:t>
+              </w:r>
+              <w:r>
+                <w:rPr>
+                  <w:b/>
+                  <w:bCs/>
+                  <w:noProof/>
+                </w:rPr>
+                <w:t xml:space="preserve"> </w:t>
+              </w:r>
+              <w:r>
+                <w:rPr>
+                  <w:b/>
+                  <w:bCs/>
+                  <w:noProof/>
+                </w:rPr>
+                <w:t>sources</w:t>
+              </w:r>
+              <w:r>
+                <w:rPr>
+                  <w:b/>
+                  <w:bCs/>
+                  <w:noProof/>
+                </w:rPr>
+                <w:t xml:space="preserve"> </w:t>
+              </w:r>
+              <w:r>
+                <w:rPr>
+                  <w:b/>
+                  <w:bCs/>
+                  <w:noProof/>
+                </w:rPr>
+                <w:t>in</w:t>
+              </w:r>
+              <w:r>
+                <w:rPr>
+                  <w:b/>
+                  <w:bCs/>
+                  <w:noProof/>
+                </w:rPr>
+                <w:t xml:space="preserve"> </w:t>
+              </w:r>
+              <w:r>
+                <w:rPr>
+                  <w:b/>
+                  <w:bCs/>
+                  <w:noProof/>
+                </w:rPr>
+                <w:t>the</w:t>
+              </w:r>
+              <w:r>
+                <w:rPr>
+                  <w:b/>
+                  <w:bCs/>
+                  <w:noProof/>
+                </w:rPr>
+                <w:t xml:space="preserve"> </w:t>
+              </w:r>
+              <w:r>
+                <w:rPr>
+                  <w:b/>
+                  <w:bCs/>
+                  <w:noProof/>
+                </w:rPr>
+                <w:t>current document.</w:t>
               </w:r>
               <w:r>
                 <w:rPr>
@@ -2098,6 +4377,181 @@
 <file path=word/numbering.xml><?xml version="1.0" encoding="utf-8"?>
 <w:numbering xmlns:wpc="http://schemas.microsoft.com/office/word/2010/wordprocessingCanvas" xmlns:mc="http://schemas.openxmlformats.org/markup-compatibility/2006" xmlns:o="urn:schemas-microsoft-com:office:office" xmlns:r="http://schemas.openxmlformats.org/officeDocument/2006/relationships" xmlns:m="http://schemas.openxmlformats.org/officeDocument/2006/math" xmlns:v="urn:schemas-microsoft-com:vml" xmlns:wp14="http://schemas.microsoft.com/office/word/2010/wordprocessingDrawing" xmlns:wp="http://schemas.openxmlformats.org/drawingml/2006/wordprocessingDrawing" xmlns:w10="urn:schemas-microsoft-com:office:word" xmlns:w="http://schemas.openxmlformats.org/wordprocessingml/2006/main" xmlns:w14="http://schemas.microsoft.com/office/word/2010/wordml" xmlns:w15="http://schemas.microsoft.com/office/word/2012/wordml" xmlns:wpg="http://schemas.microsoft.com/office/word/2010/wordprocessingGroup" xmlns:wpi="http://schemas.microsoft.com/office/word/2010/wordprocessingInk" xmlns:wne="http://schemas.microsoft.com/office/word/2006/wordml" xmlns:wps="http://schemas.microsoft.com/office/word/2010/wordprocessingShape" mc:Ignorable="w14 w15 wp14">
   <w:abstractNum w:abstractNumId="0">
+    <w:nsid w:val="1EDA583E"/>
+    <w:multiLevelType w:val="hybridMultilevel"/>
+    <w:tmpl w:val="36FE1970"/>
+    <w:lvl w:ilvl="0" w:tplc="0409000F">
+      <w:start w:val="1"/>
+      <w:numFmt w:val="decimal"/>
+      <w:lvlText w:val="%1."/>
+      <w:lvlJc w:val="left"/>
+      <w:pPr>
+        <w:ind w:left="720" w:hanging="360"/>
+      </w:pPr>
+    </w:lvl>
+    <w:lvl w:ilvl="1" w:tplc="04090019" w:tentative="1">
+      <w:start w:val="1"/>
+      <w:numFmt w:val="lowerLetter"/>
+      <w:lvlText w:val="%2."/>
+      <w:lvlJc w:val="left"/>
+      <w:pPr>
+        <w:ind w:left="1440" w:hanging="360"/>
+      </w:pPr>
+    </w:lvl>
+    <w:lvl w:ilvl="2" w:tplc="0409001B" w:tentative="1">
+      <w:start w:val="1"/>
+      <w:numFmt w:val="lowerRoman"/>
+      <w:lvlText w:val="%3."/>
+      <w:lvlJc w:val="right"/>
+      <w:pPr>
+        <w:ind w:left="2160" w:hanging="180"/>
+      </w:pPr>
+    </w:lvl>
+    <w:lvl w:ilvl="3" w:tplc="0409000F" w:tentative="1">
+      <w:start w:val="1"/>
+      <w:numFmt w:val="decimal"/>
+      <w:lvlText w:val="%4."/>
+      <w:lvlJc w:val="left"/>
+      <w:pPr>
+        <w:ind w:left="2880" w:hanging="360"/>
+      </w:pPr>
+    </w:lvl>
+    <w:lvl w:ilvl="4" w:tplc="04090019" w:tentative="1">
+      <w:start w:val="1"/>
+      <w:numFmt w:val="lowerLetter"/>
+      <w:lvlText w:val="%5."/>
+      <w:lvlJc w:val="left"/>
+      <w:pPr>
+        <w:ind w:left="3600" w:hanging="360"/>
+      </w:pPr>
+    </w:lvl>
+    <w:lvl w:ilvl="5" w:tplc="0409001B" w:tentative="1">
+      <w:start w:val="1"/>
+      <w:numFmt w:val="lowerRoman"/>
+      <w:lvlText w:val="%6."/>
+      <w:lvlJc w:val="right"/>
+      <w:pPr>
+        <w:ind w:left="4320" w:hanging="180"/>
+      </w:pPr>
+    </w:lvl>
+    <w:lvl w:ilvl="6" w:tplc="0409000F" w:tentative="1">
+      <w:start w:val="1"/>
+      <w:numFmt w:val="decimal"/>
+      <w:lvlText w:val="%7."/>
+      <w:lvlJc w:val="left"/>
+      <w:pPr>
+        <w:ind w:left="5040" w:hanging="360"/>
+      </w:pPr>
+    </w:lvl>
+    <w:lvl w:ilvl="7" w:tplc="04090019" w:tentative="1">
+      <w:start w:val="1"/>
+      <w:numFmt w:val="lowerLetter"/>
+      <w:lvlText w:val="%8."/>
+      <w:lvlJc w:val="left"/>
+      <w:pPr>
+        <w:ind w:left="5760" w:hanging="360"/>
+      </w:pPr>
+    </w:lvl>
+    <w:lvl w:ilvl="8" w:tplc="0409001B" w:tentative="1">
+      <w:start w:val="1"/>
+      <w:numFmt w:val="lowerRoman"/>
+      <w:lvlText w:val="%9."/>
+      <w:lvlJc w:val="right"/>
+      <w:pPr>
+        <w:ind w:left="6480" w:hanging="180"/>
+      </w:pPr>
+    </w:lvl>
+  </w:abstractNum>
+  <w:abstractNum w:abstractNumId="1">
+    <w:nsid w:val="600D2070"/>
+    <w:multiLevelType w:val="hybridMultilevel"/>
+    <w:tmpl w:val="59CE84E8"/>
+    <w:lvl w:ilvl="0" w:tplc="04090001">
+      <w:start w:val="1"/>
+      <w:numFmt w:val="bullet"/>
+      <w:lvlText w:val=""/>
+      <w:lvlJc w:val="left"/>
+      <w:pPr>
+        <w:ind w:left="720" w:hanging="360"/>
+      </w:pPr>
+      <w:rPr>
+        <w:rFonts w:ascii="Symbol" w:hAnsi="Symbol" w:hint="default"/>
+      </w:rPr>
+    </w:lvl>
+    <w:lvl w:ilvl="1" w:tplc="04090019" w:tentative="1">
+      <w:start w:val="1"/>
+      <w:numFmt w:val="lowerLetter"/>
+      <w:lvlText w:val="%2."/>
+      <w:lvlJc w:val="left"/>
+      <w:pPr>
+        <w:ind w:left="1440" w:hanging="360"/>
+      </w:pPr>
+    </w:lvl>
+    <w:lvl w:ilvl="2" w:tplc="0409001B" w:tentative="1">
+      <w:start w:val="1"/>
+      <w:numFmt w:val="lowerRoman"/>
+      <w:lvlText w:val="%3."/>
+      <w:lvlJc w:val="right"/>
+      <w:pPr>
+        <w:ind w:left="2160" w:hanging="180"/>
+      </w:pPr>
+    </w:lvl>
+    <w:lvl w:ilvl="3" w:tplc="0409000F" w:tentative="1">
+      <w:start w:val="1"/>
+      <w:numFmt w:val="decimal"/>
+      <w:lvlText w:val="%4."/>
+      <w:lvlJc w:val="left"/>
+      <w:pPr>
+        <w:ind w:left="2880" w:hanging="360"/>
+      </w:pPr>
+    </w:lvl>
+    <w:lvl w:ilvl="4" w:tplc="04090019" w:tentative="1">
+      <w:start w:val="1"/>
+      <w:numFmt w:val="lowerLetter"/>
+      <w:lvlText w:val="%5."/>
+      <w:lvlJc w:val="left"/>
+      <w:pPr>
+        <w:ind w:left="3600" w:hanging="360"/>
+      </w:pPr>
+    </w:lvl>
+    <w:lvl w:ilvl="5" w:tplc="0409001B" w:tentative="1">
+      <w:start w:val="1"/>
+      <w:numFmt w:val="lowerRoman"/>
+      <w:lvlText w:val="%6."/>
+      <w:lvlJc w:val="right"/>
+      <w:pPr>
+        <w:ind w:left="4320" w:hanging="180"/>
+      </w:pPr>
+    </w:lvl>
+    <w:lvl w:ilvl="6" w:tplc="0409000F" w:tentative="1">
+      <w:start w:val="1"/>
+      <w:numFmt w:val="decimal"/>
+      <w:lvlText w:val="%7."/>
+      <w:lvlJc w:val="left"/>
+      <w:pPr>
+        <w:ind w:left="5040" w:hanging="360"/>
+      </w:pPr>
+    </w:lvl>
+    <w:lvl w:ilvl="7" w:tplc="04090019" w:tentative="1">
+      <w:start w:val="1"/>
+      <w:numFmt w:val="lowerLetter"/>
+      <w:lvlText w:val="%8."/>
+      <w:lvlJc w:val="left"/>
+      <w:pPr>
+        <w:ind w:left="5760" w:hanging="360"/>
+      </w:pPr>
+    </w:lvl>
+    <w:lvl w:ilvl="8" w:tplc="0409001B" w:tentative="1">
+      <w:start w:val="1"/>
+      <w:numFmt w:val="lowerRoman"/>
+      <w:lvlText w:val="%9."/>
+      <w:lvlJc w:val="right"/>
+      <w:pPr>
+        <w:ind w:left="6480" w:hanging="180"/>
+      </w:pPr>
+    </w:lvl>
+  </w:abstractNum>
+  <w:abstractNum w:abstractNumId="2">
     <w:nsid w:val="7E0608B8"/>
     <w:multiLevelType w:val="hybridMultilevel"/>
     <w:tmpl w:val="BA48E97A"/>
@@ -2209,7 +4663,7 @@
       </w:rPr>
     </w:lvl>
   </w:abstractNum>
-  <w:abstractNum w:abstractNumId="1">
+  <w:abstractNum w:abstractNumId="3">
     <w:nsid w:val="7EC05455"/>
     <w:multiLevelType w:val="hybridMultilevel"/>
     <w:tmpl w:val="1E38928A"/>
@@ -2322,9 +4776,15 @@
     </w:lvl>
   </w:abstractNum>
   <w:num w:numId="1">
+    <w:abstractNumId w:val="2"/>
+  </w:num>
+  <w:num w:numId="2">
+    <w:abstractNumId w:val="3"/>
+  </w:num>
+  <w:num w:numId="3">
     <w:abstractNumId w:val="0"/>
   </w:num>
-  <w:num w:numId="2">
+  <w:num w:numId="4">
     <w:abstractNumId w:val="1"/>
   </w:num>
 </w:numbering>
@@ -2754,7 +5214,6 @@
     <w:next w:val="Normal"/>
     <w:link w:val="Heading2Char"/>
     <w:uiPriority w:val="9"/>
-    <w:semiHidden/>
     <w:unhideWhenUsed/>
     <w:qFormat/>
     <w:pPr>
@@ -3018,7 +5477,6 @@
     <w:basedOn w:val="DefaultParagraphFont"/>
     <w:link w:val="Heading2"/>
     <w:uiPriority w:val="9"/>
-    <w:semiHidden/>
     <w:rPr>
       <w:rFonts w:asciiTheme="majorHAnsi" w:eastAsiaTheme="majorEastAsia" w:hAnsiTheme="majorHAnsi" w:cstheme="majorBidi"/>
       <w:color w:val="404040" w:themeColor="text1" w:themeTint="BF"/>
@@ -3377,6 +5835,19 @@
       <w:spacing w:after="100"/>
     </w:pPr>
   </w:style>
+  <w:style w:type="paragraph" w:styleId="TOC2">
+    <w:name w:val="toc 2"/>
+    <w:basedOn w:val="Normal"/>
+    <w:next w:val="Normal"/>
+    <w:autoRedefine/>
+    <w:uiPriority w:val="39"/>
+    <w:unhideWhenUsed/>
+    <w:rsid w:val="00FB42AA"/>
+    <w:pPr>
+      <w:spacing w:after="100"/>
+      <w:ind w:left="220"/>
+    </w:pPr>
+  </w:style>
 </w:styles>
 </file>
 
@@ -3647,15 +6118,6 @@
 </file>
 
 <file path=customXml/item1.xml><?xml version="1.0" encoding="utf-8"?>
-<?mso-contentType ?>
-<FormTemplates xmlns="http://schemas.microsoft.com/sharepoint/v3/contenttype/forms">
-  <Display>DocumentLibraryForm</Display>
-  <Edit>AssetEditForm</Edit>
-  <New>DocumentLibraryForm</New>
-</FormTemplates>
-</file>
-
-<file path=customXml/item2.xml><?xml version="1.0" encoding="utf-8"?>
 <CoverPageProperties xmlns="http://schemas.microsoft.com/office/2006/coverPageProps">
   <PublishDate>2015-04-10T00:00:00</PublishDate>
   <Abstract/>
@@ -3666,11 +6128,28 @@
 </CoverPageProperties>
 </file>
 
+<file path=customXml/item2.xml><?xml version="1.0" encoding="utf-8"?>
+<?mso-contentType ?>
+<FormTemplates xmlns="http://schemas.microsoft.com/sharepoint/v3/contenttype/forms">
+  <Display>DocumentLibraryForm</Display>
+  <Edit>AssetEditForm</Edit>
+  <New>DocumentLibraryForm</New>
+</FormTemplates>
+</file>
+
 <file path=customXml/item3.xml><?xml version="1.0" encoding="utf-8"?>
 <b:Sources xmlns:b="http://schemas.openxmlformats.org/officeDocument/2006/bibliography" xmlns="http://schemas.openxmlformats.org/officeDocument/2006/bibliography" SelectedStyle="\APASixthEditionOfficeOnline.xsl" StyleName="APA" Version="6"/>
 </file>
 
 <file path=customXml/itemProps1.xml><?xml version="1.0" encoding="utf-8"?>
+<ds:datastoreItem xmlns:ds="http://schemas.openxmlformats.org/officeDocument/2006/customXml" ds:itemID="{55AF091B-3C7A-41E3-B477-F2FDAA23CFDA}">
+  <ds:schemaRefs>
+    <ds:schemaRef ds:uri="http://schemas.microsoft.com/office/2006/coverPageProps"/>
+  </ds:schemaRefs>
+</ds:datastoreItem>
+</file>
+
+<file path=customXml/itemProps2.xml><?xml version="1.0" encoding="utf-8"?>
 <ds:datastoreItem xmlns:ds="http://schemas.openxmlformats.org/officeDocument/2006/customXml" ds:itemID="{F8D527A9-858A-4DE6-85D1-2C4E15415FCB}">
   <ds:schemaRefs>
     <ds:schemaRef ds:uri="http://schemas.microsoft.com/sharepoint/v3/contenttype/forms"/>
@@ -3678,16 +6157,8 @@
 </ds:datastoreItem>
 </file>
 
-<file path=customXml/itemProps2.xml><?xml version="1.0" encoding="utf-8"?>
-<ds:datastoreItem xmlns:ds="http://schemas.openxmlformats.org/officeDocument/2006/customXml" ds:itemID="{55AF091B-3C7A-41E3-B477-F2FDAA23CFDA}">
-  <ds:schemaRefs>
-    <ds:schemaRef ds:uri="http://schemas.microsoft.com/office/2006/coverPageProps"/>
-  </ds:schemaRefs>
-</ds:datastoreItem>
-</file>
-
 <file path=customXml/itemProps3.xml><?xml version="1.0" encoding="utf-8"?>
-<ds:datastoreItem xmlns:ds="http://schemas.openxmlformats.org/officeDocument/2006/customXml" ds:itemID="{9E2843F7-0044-4723-8F98-A043337E4961}">
+<ds:datastoreItem xmlns:ds="http://schemas.openxmlformats.org/officeDocument/2006/customXml" ds:itemID="{E97A8D8C-90C4-46FE-924E-96DAF1E307CD}">
   <ds:schemaRefs>
     <ds:schemaRef ds:uri="http://schemas.openxmlformats.org/officeDocument/2006/bibliography"/>
   </ds:schemaRefs>

</xml_diff>